<commit_message>
adding loop control continue
</commit_message>
<xml_diff>
--- a/LOOPS.docx
+++ b/LOOPS.docx
@@ -519,27 +519,15 @@
           <w:lang w:val="en-US" w:eastAsia="ru-RU"/>
         </w:rPr>
       </w:pPr>
-      <w:proofErr w:type="gramStart"/>
-      <w:r>
-        <w:rPr>
-          <w:rFonts w:ascii="Segoe UI" w:eastAsia="Times New Roman" w:hAnsi="Segoe UI" w:cs="Segoe UI"/>
-          <w:color w:val="10162F"/>
-          <w:sz w:val="27"/>
-          <w:szCs w:val="27"/>
-          <w:lang w:val="en-US" w:eastAsia="ru-RU"/>
-        </w:rPr>
-        <w:t>Typically</w:t>
-      </w:r>
-      <w:proofErr w:type="gramEnd"/>
-      <w:r>
-        <w:rPr>
-          <w:rFonts w:ascii="Segoe UI" w:eastAsia="Times New Roman" w:hAnsi="Segoe UI" w:cs="Segoe UI"/>
-          <w:color w:val="10162F"/>
-          <w:sz w:val="27"/>
-          <w:szCs w:val="27"/>
-          <w:lang w:val="en-US" w:eastAsia="ru-RU"/>
-        </w:rPr>
-        <w:t xml:space="preserve"> we will find loops being used to iterate a collection of items. In the above example, we can think of our ingredients we want to chop as our collection. This is a form of definite iteration since we know how long our collection is in advance and thus know how many times we need to iterate over the collection of ingredients.</w:t>
+      <w:r>
+        <w:rPr>
+          <w:rFonts w:ascii="Segoe UI" w:eastAsia="Times New Roman" w:hAnsi="Segoe UI" w:cs="Segoe UI"/>
+          <w:color w:val="10162F"/>
+          <w:sz w:val="27"/>
+          <w:szCs w:val="27"/>
+          <w:lang w:val="en-US" w:eastAsia="ru-RU"/>
+        </w:rPr>
+        <w:t>Typically we will find loops being used to iterate a collection of items. In the above example, we can think of our ingredients we want to chop as our collection. This is a form of definite iteration since we know how long our collection is in advance and thus know how many times we need to iterate over the collection of ingredients.</w:t>
       </w:r>
     </w:p>
     <w:p>
@@ -973,7 +961,6 @@
         </w:rPr>
         <w:t>If we only use </w:t>
       </w:r>
-      <w:proofErr w:type="gramStart"/>
       <w:r>
         <w:rPr>
           <w:rFonts w:ascii="Ubuntu Mono" w:eastAsia="Times New Roman" w:hAnsi="Ubuntu Mono" w:cs="Courier New"/>
@@ -981,17 +968,7 @@
           <w:shd w:val="clear" w:color="auto" w:fill="EAE9ED"/>
           <w:lang w:val="en-US" w:eastAsia="ru-RU"/>
         </w:rPr>
-        <w:t>print(</w:t>
-      </w:r>
-      <w:proofErr w:type="gramEnd"/>
-      <w:r>
-        <w:rPr>
-          <w:rFonts w:ascii="Ubuntu Mono" w:eastAsia="Times New Roman" w:hAnsi="Ubuntu Mono" w:cs="Courier New"/>
-          <w:color w:val="15141F"/>
-          <w:shd w:val="clear" w:color="auto" w:fill="EAE9ED"/>
-          <w:lang w:val="en-US" w:eastAsia="ru-RU"/>
-        </w:rPr>
-        <w:t>)</w:t>
+        <w:t>print()</w:t>
       </w:r>
       <w:r>
         <w:rPr>
@@ -1750,7 +1727,6 @@
         </w:rPr>
         <w:t>If for some reason you still are not passing the tests, make sure all your </w:t>
       </w:r>
-      <w:proofErr w:type="gramStart"/>
       <w:r>
         <w:rPr>
           <w:rFonts w:ascii="Ubuntu Mono" w:eastAsia="Times New Roman" w:hAnsi="Ubuntu Mono" w:cs="Courier New"/>
@@ -1758,17 +1734,7 @@
           <w:shd w:val="clear" w:color="auto" w:fill="EAE9ED"/>
           <w:lang w:val="en-US" w:eastAsia="ru-RU"/>
         </w:rPr>
-        <w:t>print(</w:t>
-      </w:r>
-      <w:proofErr w:type="gramEnd"/>
-      <w:r>
-        <w:rPr>
-          <w:rFonts w:ascii="Ubuntu Mono" w:eastAsia="Times New Roman" w:hAnsi="Ubuntu Mono" w:cs="Courier New"/>
-          <w:color w:val="15141F"/>
-          <w:shd w:val="clear" w:color="auto" w:fill="EAE9ED"/>
-          <w:lang w:val="en-US" w:eastAsia="ru-RU"/>
-        </w:rPr>
-        <w:t>)</w:t>
+        <w:t>print()</w:t>
       </w:r>
       <w:r>
         <w:rPr>
@@ -1876,29 +1842,7 @@
           <w:szCs w:val="21"/>
           <w:lang w:val="en-US" w:eastAsia="ru-RU"/>
         </w:rPr>
-        <w:t># Write 10 </w:t>
-      </w:r>
-      <w:proofErr w:type="gramStart"/>
-      <w:r>
-        <w:rPr>
-          <w:rFonts w:ascii="Consolas" w:eastAsia="Times New Roman" w:hAnsi="Consolas" w:cs="Times New Roman"/>
-          <w:color w:val="939598"/>
-          <w:sz w:val="21"/>
-          <w:szCs w:val="21"/>
-          <w:lang w:val="en-US" w:eastAsia="ru-RU"/>
-        </w:rPr>
-        <w:t>print(</w:t>
-      </w:r>
-      <w:proofErr w:type="gramEnd"/>
-      <w:r>
-        <w:rPr>
-          <w:rFonts w:ascii="Consolas" w:eastAsia="Times New Roman" w:hAnsi="Consolas" w:cs="Times New Roman"/>
-          <w:color w:val="939598"/>
-          <w:sz w:val="21"/>
-          <w:szCs w:val="21"/>
-          <w:lang w:val="en-US" w:eastAsia="ru-RU"/>
-        </w:rPr>
-        <w:t>) statements below! </w:t>
+        <w:t># Write 10 print() statements below! </w:t>
       </w:r>
     </w:p>
     <w:p>
@@ -1913,7 +1857,6 @@
           <w:lang w:val="en-US" w:eastAsia="ru-RU"/>
         </w:rPr>
       </w:pPr>
-      <w:proofErr w:type="gramStart"/>
       <w:r>
         <w:rPr>
           <w:rFonts w:ascii="Consolas" w:eastAsia="Times New Roman" w:hAnsi="Consolas" w:cs="Times New Roman"/>
@@ -1924,7 +1867,6 @@
         </w:rPr>
         <w:t>print(</w:t>
       </w:r>
-      <w:proofErr w:type="gramEnd"/>
       <w:r>
         <w:rPr>
           <w:rFonts w:ascii="Consolas" w:eastAsia="Times New Roman" w:hAnsi="Consolas" w:cs="Times New Roman"/>
@@ -1958,7 +1900,6 @@
           <w:lang w:val="en-US" w:eastAsia="ru-RU"/>
         </w:rPr>
       </w:pPr>
-      <w:proofErr w:type="gramStart"/>
       <w:r>
         <w:rPr>
           <w:rFonts w:ascii="Consolas" w:eastAsia="Times New Roman" w:hAnsi="Consolas" w:cs="Times New Roman"/>
@@ -1969,7 +1910,6 @@
         </w:rPr>
         <w:t>print(</w:t>
       </w:r>
-      <w:proofErr w:type="gramEnd"/>
       <w:r>
         <w:rPr>
           <w:rFonts w:ascii="Consolas" w:eastAsia="Times New Roman" w:hAnsi="Consolas" w:cs="Times New Roman"/>
@@ -2003,7 +1943,6 @@
           <w:lang w:val="en-US" w:eastAsia="ru-RU"/>
         </w:rPr>
       </w:pPr>
-      <w:proofErr w:type="gramStart"/>
       <w:r>
         <w:rPr>
           <w:rFonts w:ascii="Consolas" w:eastAsia="Times New Roman" w:hAnsi="Consolas" w:cs="Times New Roman"/>
@@ -2014,7 +1953,6 @@
         </w:rPr>
         <w:t>print(</w:t>
       </w:r>
-      <w:proofErr w:type="gramEnd"/>
       <w:r>
         <w:rPr>
           <w:rFonts w:ascii="Consolas" w:eastAsia="Times New Roman" w:hAnsi="Consolas" w:cs="Times New Roman"/>
@@ -2048,7 +1986,6 @@
           <w:lang w:val="en-US" w:eastAsia="ru-RU"/>
         </w:rPr>
       </w:pPr>
-      <w:proofErr w:type="gramStart"/>
       <w:r>
         <w:rPr>
           <w:rFonts w:ascii="Consolas" w:eastAsia="Times New Roman" w:hAnsi="Consolas" w:cs="Times New Roman"/>
@@ -2059,7 +1996,6 @@
         </w:rPr>
         <w:t>print(</w:t>
       </w:r>
-      <w:proofErr w:type="gramEnd"/>
       <w:r>
         <w:rPr>
           <w:rFonts w:ascii="Consolas" w:eastAsia="Times New Roman" w:hAnsi="Consolas" w:cs="Times New Roman"/>
@@ -2093,7 +2029,6 @@
           <w:lang w:val="en-US" w:eastAsia="ru-RU"/>
         </w:rPr>
       </w:pPr>
-      <w:proofErr w:type="gramStart"/>
       <w:r>
         <w:rPr>
           <w:rFonts w:ascii="Consolas" w:eastAsia="Times New Roman" w:hAnsi="Consolas" w:cs="Times New Roman"/>
@@ -2104,7 +2039,6 @@
         </w:rPr>
         <w:t>print(</w:t>
       </w:r>
-      <w:proofErr w:type="gramEnd"/>
       <w:r>
         <w:rPr>
           <w:rFonts w:ascii="Consolas" w:eastAsia="Times New Roman" w:hAnsi="Consolas" w:cs="Times New Roman"/>
@@ -2138,7 +2072,6 @@
           <w:lang w:val="en-US" w:eastAsia="ru-RU"/>
         </w:rPr>
       </w:pPr>
-      <w:proofErr w:type="gramStart"/>
       <w:r>
         <w:rPr>
           <w:rFonts w:ascii="Consolas" w:eastAsia="Times New Roman" w:hAnsi="Consolas" w:cs="Times New Roman"/>
@@ -2149,7 +2082,6 @@
         </w:rPr>
         <w:t>print(</w:t>
       </w:r>
-      <w:proofErr w:type="gramEnd"/>
       <w:r>
         <w:rPr>
           <w:rFonts w:ascii="Consolas" w:eastAsia="Times New Roman" w:hAnsi="Consolas" w:cs="Times New Roman"/>
@@ -2183,7 +2115,6 @@
           <w:lang w:val="en-US" w:eastAsia="ru-RU"/>
         </w:rPr>
       </w:pPr>
-      <w:proofErr w:type="gramStart"/>
       <w:r>
         <w:rPr>
           <w:rFonts w:ascii="Consolas" w:eastAsia="Times New Roman" w:hAnsi="Consolas" w:cs="Times New Roman"/>
@@ -2194,7 +2125,6 @@
         </w:rPr>
         <w:t>print(</w:t>
       </w:r>
-      <w:proofErr w:type="gramEnd"/>
       <w:r>
         <w:rPr>
           <w:rFonts w:ascii="Consolas" w:eastAsia="Times New Roman" w:hAnsi="Consolas" w:cs="Times New Roman"/>
@@ -2228,7 +2158,6 @@
           <w:lang w:val="en-US" w:eastAsia="ru-RU"/>
         </w:rPr>
       </w:pPr>
-      <w:proofErr w:type="gramStart"/>
       <w:r>
         <w:rPr>
           <w:rFonts w:ascii="Consolas" w:eastAsia="Times New Roman" w:hAnsi="Consolas" w:cs="Times New Roman"/>
@@ -2239,7 +2168,6 @@
         </w:rPr>
         <w:t>print(</w:t>
       </w:r>
-      <w:proofErr w:type="gramEnd"/>
       <w:r>
         <w:rPr>
           <w:rFonts w:ascii="Consolas" w:eastAsia="Times New Roman" w:hAnsi="Consolas" w:cs="Times New Roman"/>
@@ -2273,7 +2201,6 @@
           <w:lang w:val="en-US" w:eastAsia="ru-RU"/>
         </w:rPr>
       </w:pPr>
-      <w:proofErr w:type="gramStart"/>
       <w:r>
         <w:rPr>
           <w:rFonts w:ascii="Consolas" w:eastAsia="Times New Roman" w:hAnsi="Consolas" w:cs="Times New Roman"/>
@@ -2284,7 +2211,6 @@
         </w:rPr>
         <w:t>print(</w:t>
       </w:r>
-      <w:proofErr w:type="gramEnd"/>
       <w:r>
         <w:rPr>
           <w:rFonts w:ascii="Consolas" w:eastAsia="Times New Roman" w:hAnsi="Consolas" w:cs="Times New Roman"/>
@@ -2318,7 +2244,6 @@
           <w:lang w:val="en-US" w:eastAsia="ru-RU"/>
         </w:rPr>
       </w:pPr>
-      <w:proofErr w:type="gramStart"/>
       <w:r>
         <w:rPr>
           <w:rFonts w:ascii="Consolas" w:eastAsia="Times New Roman" w:hAnsi="Consolas" w:cs="Times New Roman"/>
@@ -2329,7 +2254,6 @@
         </w:rPr>
         <w:t>print(</w:t>
       </w:r>
-      <w:proofErr w:type="gramEnd"/>
       <w:r>
         <w:rPr>
           <w:rFonts w:ascii="Consolas" w:eastAsia="Times New Roman" w:hAnsi="Consolas" w:cs="Times New Roman"/>
@@ -4253,29 +4177,7 @@
           <w:szCs w:val="27"/>
           <w:lang w:val="en-US" w:eastAsia="ru-RU"/>
         </w:rPr>
-        <w:t xml:space="preserve">Programming best practices suggest we make our temporary variables as descriptive as possible. Since each iteration (step) of our loop is accessing an </w:t>
-      </w:r>
-      <w:proofErr w:type="gramStart"/>
-      <w:r>
-        <w:rPr>
-          <w:rFonts w:ascii="Segoe UI" w:eastAsia="Times New Roman" w:hAnsi="Segoe UI" w:cs="Segoe UI"/>
-          <w:color w:val="10162F"/>
-          <w:sz w:val="27"/>
-          <w:szCs w:val="27"/>
-          <w:lang w:val="en-US" w:eastAsia="ru-RU"/>
-        </w:rPr>
-        <w:t>ingredient</w:t>
-      </w:r>
-      <w:proofErr w:type="gramEnd"/>
-      <w:r>
-        <w:rPr>
-          <w:rFonts w:ascii="Segoe UI" w:eastAsia="Times New Roman" w:hAnsi="Segoe UI" w:cs="Segoe UI"/>
-          <w:color w:val="10162F"/>
-          <w:sz w:val="27"/>
-          <w:szCs w:val="27"/>
-          <w:lang w:val="en-US" w:eastAsia="ru-RU"/>
-        </w:rPr>
-        <w:t xml:space="preserve"> it makes more sense to call our temporary variable </w:t>
+        <w:t>Programming best practices suggest we make our temporary variables as descriptive as possible. Since each iteration (step) of our loop is accessing an ingredient it makes more sense to call our temporary variable </w:t>
       </w:r>
       <w:r>
         <w:rPr>
@@ -4990,29 +4892,7 @@
           <w:szCs w:val="27"/>
           <w:lang w:val="en-US" w:eastAsia="ru-RU"/>
         </w:rPr>
-        <w:t xml:space="preserve"> loops </w:t>
-      </w:r>
-      <w:proofErr w:type="gramStart"/>
-      <w:r>
-        <w:rPr>
-          <w:rFonts w:ascii="Segoe UI" w:eastAsia="Times New Roman" w:hAnsi="Segoe UI" w:cs="Segoe UI"/>
-          <w:color w:val="10162F"/>
-          <w:sz w:val="27"/>
-          <w:szCs w:val="27"/>
-          <w:lang w:val="en-US" w:eastAsia="ru-RU"/>
-        </w:rPr>
-        <w:t>are</w:t>
-      </w:r>
-      <w:proofErr w:type="gramEnd"/>
-      <w:r>
-        <w:rPr>
-          <w:rFonts w:ascii="Segoe UI" w:eastAsia="Times New Roman" w:hAnsi="Segoe UI" w:cs="Segoe UI"/>
-          <w:color w:val="10162F"/>
-          <w:sz w:val="27"/>
-          <w:szCs w:val="27"/>
-          <w:lang w:val="en-US" w:eastAsia="ru-RU"/>
-        </w:rPr>
-        <w:t xml:space="preserve"> useful for simple programs. It is not recommended you write one-line loops for any loop that has to perform multiple complex actions on each iteration. Doing so will hurt the readability of your code and may ultimately lead to buggier code.</w:t>
+        <w:t> loops are useful for simple programs. It is not recommended you write one-line loops for any loop that has to perform multiple complex actions on each iteration. Doing so will hurt the readability of your code and may ultimately lead to buggier code.</w:t>
       </w:r>
     </w:p>
     <w:p>
@@ -7118,25 +6998,7 @@
           <w:color w:val="10162F"/>
           <w:lang w:val="en-US" w:eastAsia="ru-RU"/>
         </w:rPr>
-        <w:t xml:space="preserve">  </w:t>
-      </w:r>
-      <w:proofErr w:type="gramStart"/>
-      <w:r>
-        <w:rPr>
-          <w:rFonts w:ascii="Ubuntu Mono" w:eastAsia="Times New Roman" w:hAnsi="Ubuntu Mono" w:cs="Courier New"/>
-          <w:color w:val="10162F"/>
-          <w:lang w:val="en-US" w:eastAsia="ru-RU"/>
-        </w:rPr>
-        <w:t>print(</w:t>
-      </w:r>
-      <w:proofErr w:type="gramEnd"/>
-      <w:r>
-        <w:rPr>
-          <w:rFonts w:ascii="Ubuntu Mono" w:eastAsia="Times New Roman" w:hAnsi="Ubuntu Mono" w:cs="Courier New"/>
-          <w:color w:val="10162F"/>
-          <w:lang w:val="en-US" w:eastAsia="ru-RU"/>
-        </w:rPr>
-        <w:t>"Learning Loops!")</w:t>
+        <w:t xml:space="preserve">  print("Learning Loops!")</w:t>
       </w:r>
     </w:p>
     <w:p>
@@ -7258,7 +7120,6 @@
         </w:rPr>
         <w:t>An example of how the </w:t>
       </w:r>
-      <w:proofErr w:type="gramStart"/>
       <w:r>
         <w:rPr>
           <w:rFonts w:ascii="Ubuntu Mono" w:eastAsia="Times New Roman" w:hAnsi="Ubuntu Mono" w:cs="Courier New"/>
@@ -7266,17 +7127,7 @@
           <w:shd w:val="clear" w:color="auto" w:fill="EAE9ED"/>
           <w:lang w:val="en-US" w:eastAsia="ru-RU"/>
         </w:rPr>
-        <w:t>range(</w:t>
-      </w:r>
-      <w:proofErr w:type="gramEnd"/>
-      <w:r>
-        <w:rPr>
-          <w:rFonts w:ascii="Ubuntu Mono" w:eastAsia="Times New Roman" w:hAnsi="Ubuntu Mono" w:cs="Courier New"/>
-          <w:color w:val="15141F"/>
-          <w:shd w:val="clear" w:color="auto" w:fill="EAE9ED"/>
-          <w:lang w:val="en-US" w:eastAsia="ru-RU"/>
-        </w:rPr>
-        <w:t>)</w:t>
+        <w:t>range()</w:t>
       </w:r>
       <w:r>
         <w:rPr>
@@ -7377,20 +7228,8 @@
           <w:szCs w:val="27"/>
           <w:lang w:val="en-US" w:eastAsia="ru-RU"/>
         </w:rPr>
-        <w:t xml:space="preserve"> = </w:t>
-      </w:r>
-      <w:proofErr w:type="gramStart"/>
-      <w:r>
-        <w:rPr>
-          <w:rFonts w:ascii="Ubuntu Mono" w:eastAsia="Times New Roman" w:hAnsi="Ubuntu Mono" w:cs="Courier New"/>
-          <w:color w:val="FFFFFF"/>
-          <w:sz w:val="27"/>
-          <w:szCs w:val="27"/>
-          <w:lang w:val="en-US" w:eastAsia="ru-RU"/>
-        </w:rPr>
-        <w:t>range(</w:t>
-      </w:r>
-      <w:proofErr w:type="gramEnd"/>
+        <w:t xml:space="preserve"> = range(</w:t>
+      </w:r>
       <w:r>
         <w:rPr>
           <w:rFonts w:ascii="Ubuntu Mono" w:eastAsia="Times New Roman" w:hAnsi="Ubuntu Mono" w:cs="Courier New"/>
@@ -7486,29 +7325,7 @@
           <w:szCs w:val="27"/>
           <w:lang w:val="en-US" w:eastAsia="ru-RU"/>
         </w:rPr>
-        <w:t xml:space="preserve">We can then use the range directly in </w:t>
-      </w:r>
-      <w:proofErr w:type="gramStart"/>
-      <w:r>
-        <w:rPr>
-          <w:rFonts w:ascii="Segoe UI" w:eastAsia="Times New Roman" w:hAnsi="Segoe UI" w:cs="Segoe UI"/>
-          <w:color w:val="10162F"/>
-          <w:sz w:val="27"/>
-          <w:szCs w:val="27"/>
-          <w:lang w:val="en-US" w:eastAsia="ru-RU"/>
-        </w:rPr>
-        <w:t>our</w:t>
-      </w:r>
-      <w:proofErr w:type="gramEnd"/>
-      <w:r>
-        <w:rPr>
-          <w:rFonts w:ascii="Segoe UI" w:eastAsia="Times New Roman" w:hAnsi="Segoe UI" w:cs="Segoe UI"/>
-          <w:color w:val="10162F"/>
-          <w:sz w:val="27"/>
-          <w:szCs w:val="27"/>
-          <w:lang w:val="en-US" w:eastAsia="ru-RU"/>
-        </w:rPr>
-        <w:t> </w:t>
+        <w:t>We can then use the range directly in our </w:t>
       </w:r>
       <w:r>
         <w:rPr>
@@ -7618,20 +7435,8 @@
           <w:szCs w:val="27"/>
           <w:lang w:val="en-US" w:eastAsia="ru-RU"/>
         </w:rPr>
-        <w:t xml:space="preserve"> </w:t>
-      </w:r>
-      <w:proofErr w:type="gramStart"/>
-      <w:r>
-        <w:rPr>
-          <w:rFonts w:ascii="Ubuntu Mono" w:eastAsia="Times New Roman" w:hAnsi="Ubuntu Mono" w:cs="Courier New"/>
-          <w:color w:val="FFFFFF"/>
-          <w:sz w:val="27"/>
-          <w:szCs w:val="27"/>
-          <w:lang w:val="en-US" w:eastAsia="ru-RU"/>
-        </w:rPr>
-        <w:t>range(</w:t>
-      </w:r>
-      <w:proofErr w:type="gramEnd"/>
+        <w:t xml:space="preserve"> range(</w:t>
+      </w:r>
       <w:r>
         <w:rPr>
           <w:rFonts w:ascii="Ubuntu Mono" w:eastAsia="Times New Roman" w:hAnsi="Ubuntu Mono" w:cs="Courier New"/>
@@ -8061,20 +7866,8 @@
           <w:szCs w:val="27"/>
           <w:lang w:val="en-US" w:eastAsia="ru-RU"/>
         </w:rPr>
-        <w:t xml:space="preserve"> </w:t>
-      </w:r>
-      <w:proofErr w:type="gramStart"/>
-      <w:r>
-        <w:rPr>
-          <w:rFonts w:ascii="Ubuntu Mono" w:eastAsia="Times New Roman" w:hAnsi="Ubuntu Mono" w:cs="Courier New"/>
-          <w:color w:val="FFFFFF"/>
-          <w:sz w:val="27"/>
-          <w:szCs w:val="27"/>
-          <w:lang w:val="en-US" w:eastAsia="ru-RU"/>
-        </w:rPr>
-        <w:t>range(</w:t>
-      </w:r>
-      <w:proofErr w:type="gramEnd"/>
+        <w:t xml:space="preserve"> range(</w:t>
+      </w:r>
       <w:r>
         <w:rPr>
           <w:rFonts w:ascii="Ubuntu Mono" w:eastAsia="Times New Roman" w:hAnsi="Ubuntu Mono" w:cs="Courier New"/>
@@ -8453,7 +8246,6 @@
         </w:rPr>
         <w:t>Use the </w:t>
       </w:r>
-      <w:proofErr w:type="gramStart"/>
       <w:r>
         <w:rPr>
           <w:rFonts w:ascii="Ubuntu Mono" w:eastAsia="Times New Roman" w:hAnsi="Ubuntu Mono" w:cs="Courier New"/>
@@ -8461,9 +8253,18 @@
           <w:shd w:val="clear" w:color="auto" w:fill="EAE9ED"/>
           <w:lang w:val="en-US" w:eastAsia="ru-RU"/>
         </w:rPr>
-        <w:t>range(</w:t>
-      </w:r>
-      <w:proofErr w:type="gramEnd"/>
+        <w:t>range()</w:t>
+      </w:r>
+      <w:r>
+        <w:rPr>
+          <w:rFonts w:ascii="Segoe UI" w:eastAsia="Times New Roman" w:hAnsi="Segoe UI" w:cs="Segoe UI"/>
+          <w:color w:val="10162F"/>
+          <w:sz w:val="27"/>
+          <w:szCs w:val="27"/>
+          <w:lang w:val="en-US" w:eastAsia="ru-RU"/>
+        </w:rPr>
+        <w:t> function in a </w:t>
+      </w:r>
       <w:r>
         <w:rPr>
           <w:rFonts w:ascii="Ubuntu Mono" w:eastAsia="Times New Roman" w:hAnsi="Ubuntu Mono" w:cs="Courier New"/>
@@ -8471,17 +8272,17 @@
           <w:shd w:val="clear" w:color="auto" w:fill="EAE9ED"/>
           <w:lang w:val="en-US" w:eastAsia="ru-RU"/>
         </w:rPr>
-        <w:t>)</w:t>
-      </w:r>
-      <w:r>
-        <w:rPr>
-          <w:rFonts w:ascii="Segoe UI" w:eastAsia="Times New Roman" w:hAnsi="Segoe UI" w:cs="Segoe UI"/>
-          <w:color w:val="10162F"/>
-          <w:sz w:val="27"/>
-          <w:szCs w:val="27"/>
-          <w:lang w:val="en-US" w:eastAsia="ru-RU"/>
-        </w:rPr>
-        <w:t> function in a </w:t>
+        <w:t>for</w:t>
+      </w:r>
+      <w:r>
+        <w:rPr>
+          <w:rFonts w:ascii="Segoe UI" w:eastAsia="Times New Roman" w:hAnsi="Segoe UI" w:cs="Segoe UI"/>
+          <w:color w:val="10162F"/>
+          <w:sz w:val="27"/>
+          <w:szCs w:val="27"/>
+          <w:lang w:val="en-US" w:eastAsia="ru-RU"/>
+        </w:rPr>
+        <w:t> loop to </w:t>
       </w:r>
       <w:r>
         <w:rPr>
@@ -8490,17 +8291,17 @@
           <w:shd w:val="clear" w:color="auto" w:fill="EAE9ED"/>
           <w:lang w:val="en-US" w:eastAsia="ru-RU"/>
         </w:rPr>
-        <w:t>for</w:t>
-      </w:r>
-      <w:r>
-        <w:rPr>
-          <w:rFonts w:ascii="Segoe UI" w:eastAsia="Times New Roman" w:hAnsi="Segoe UI" w:cs="Segoe UI"/>
-          <w:color w:val="10162F"/>
-          <w:sz w:val="27"/>
-          <w:szCs w:val="27"/>
-          <w:lang w:val="en-US" w:eastAsia="ru-RU"/>
-        </w:rPr>
-        <w:t> loop to </w:t>
+        <w:t>print()</w:t>
+      </w:r>
+      <w:r>
+        <w:rPr>
+          <w:rFonts w:ascii="Segoe UI" w:eastAsia="Times New Roman" w:hAnsi="Segoe UI" w:cs="Segoe UI"/>
+          <w:color w:val="10162F"/>
+          <w:sz w:val="27"/>
+          <w:szCs w:val="27"/>
+          <w:lang w:val="en-US" w:eastAsia="ru-RU"/>
+        </w:rPr>
+        <w:t> out the provided </w:t>
       </w:r>
       <w:r>
         <w:rPr>
@@ -8509,17 +8310,106 @@
           <w:shd w:val="clear" w:color="auto" w:fill="EAE9ED"/>
           <w:lang w:val="en-US" w:eastAsia="ru-RU"/>
         </w:rPr>
-        <w:t>print()</w:t>
-      </w:r>
-      <w:r>
-        <w:rPr>
-          <w:rFonts w:ascii="Segoe UI" w:eastAsia="Times New Roman" w:hAnsi="Segoe UI" w:cs="Segoe UI"/>
-          <w:color w:val="10162F"/>
-          <w:sz w:val="27"/>
-          <w:szCs w:val="27"/>
-          <w:lang w:val="en-US" w:eastAsia="ru-RU"/>
-        </w:rPr>
-        <w:t> out the provided </w:t>
+        <w:t>promise</w:t>
+      </w:r>
+      <w:r>
+        <w:rPr>
+          <w:rFonts w:ascii="Segoe UI" w:eastAsia="Times New Roman" w:hAnsi="Segoe UI" w:cs="Segoe UI"/>
+          <w:color w:val="10162F"/>
+          <w:sz w:val="27"/>
+          <w:szCs w:val="27"/>
+          <w:lang w:val="en-US" w:eastAsia="ru-RU"/>
+        </w:rPr>
+        <w:t> variable five times.</w:t>
+      </w:r>
+    </w:p>
+    <w:p>
+      <w:pPr>
+        <w:shd w:val="clear" w:color="auto" w:fill="37C3BE"/>
+        <w:spacing w:after="0" w:line="240" w:lineRule="auto"/>
+        <w:rPr>
+          <w:rFonts w:ascii="Segoe UI" w:eastAsia="Times New Roman" w:hAnsi="Segoe UI" w:cs="Segoe UI"/>
+          <w:color w:val="FFFFFF"/>
+          <w:sz w:val="2"/>
+          <w:szCs w:val="2"/>
+          <w:lang w:val="en-US" w:eastAsia="ru-RU"/>
+        </w:rPr>
+      </w:pPr>
+      <w:r>
+        <w:rPr>
+          <w:rFonts w:ascii="Segoe UI" w:eastAsia="Times New Roman" w:hAnsi="Segoe UI" w:cs="Segoe UI"/>
+          <w:color w:val="FFFFFF"/>
+          <w:sz w:val="2"/>
+          <w:szCs w:val="2"/>
+          <w:lang w:val="en-US" w:eastAsia="ru-RU"/>
+        </w:rPr>
+        <w:t>Checkpoint 2 Passed</w:t>
+      </w:r>
+    </w:p>
+    <w:p>
+      <w:pPr>
+        <w:spacing w:after="0" w:line="240" w:lineRule="auto"/>
+        <w:rPr>
+          <w:rFonts w:ascii="Segoe UI" w:eastAsia="Times New Roman" w:hAnsi="Segoe UI" w:cs="Segoe UI"/>
+          <w:color w:val="10162F"/>
+          <w:sz w:val="27"/>
+          <w:szCs w:val="27"/>
+          <w:lang w:val="en-US" w:eastAsia="ru-RU"/>
+        </w:rPr>
+      </w:pPr>
+      <w:r>
+        <w:rPr>
+          <w:rFonts w:ascii="Segoe UI" w:eastAsia="Times New Roman" w:hAnsi="Segoe UI" w:cs="Segoe UI"/>
+          <w:color w:val="10162F"/>
+          <w:sz w:val="27"/>
+          <w:szCs w:val="27"/>
+          <w:lang w:val="en-US" w:eastAsia="ru-RU"/>
+        </w:rPr>
+        <w:t>Hint</w:t>
+      </w:r>
+    </w:p>
+    <w:p>
+      <w:pPr>
+        <w:spacing w:after="100" w:afterAutospacing="1" w:line="240" w:lineRule="auto"/>
+        <w:rPr>
+          <w:rFonts w:ascii="Segoe UI" w:eastAsia="Times New Roman" w:hAnsi="Segoe UI" w:cs="Segoe UI"/>
+          <w:color w:val="10162F"/>
+          <w:sz w:val="27"/>
+          <w:szCs w:val="27"/>
+          <w:lang w:val="en-US" w:eastAsia="ru-RU"/>
+        </w:rPr>
+      </w:pPr>
+      <w:r>
+        <w:rPr>
+          <w:rFonts w:ascii="Segoe UI" w:eastAsia="Times New Roman" w:hAnsi="Segoe UI" w:cs="Segoe UI"/>
+          <w:color w:val="10162F"/>
+          <w:sz w:val="27"/>
+          <w:szCs w:val="27"/>
+          <w:lang w:val="en-US" w:eastAsia="ru-RU"/>
+        </w:rPr>
+        <w:t>We will need to generate a list with a length of five.</w:t>
+      </w:r>
+    </w:p>
+    <w:p>
+      <w:pPr>
+        <w:spacing w:after="100" w:afterAutospacing="1" w:line="240" w:lineRule="auto"/>
+        <w:rPr>
+          <w:rFonts w:ascii="Segoe UI" w:eastAsia="Times New Roman" w:hAnsi="Segoe UI" w:cs="Segoe UI"/>
+          <w:color w:val="10162F"/>
+          <w:sz w:val="27"/>
+          <w:szCs w:val="27"/>
+          <w:lang w:val="en-US" w:eastAsia="ru-RU"/>
+        </w:rPr>
+      </w:pPr>
+      <w:r>
+        <w:rPr>
+          <w:rFonts w:ascii="Segoe UI" w:eastAsia="Times New Roman" w:hAnsi="Segoe UI" w:cs="Segoe UI"/>
+          <w:color w:val="10162F"/>
+          <w:sz w:val="27"/>
+          <w:szCs w:val="27"/>
+          <w:lang w:val="en-US" w:eastAsia="ru-RU"/>
+        </w:rPr>
+        <w:t>What value will we need to provide to the </w:t>
       </w:r>
       <w:r>
         <w:rPr>
@@ -8528,126 +8418,7 @@
           <w:shd w:val="clear" w:color="auto" w:fill="EAE9ED"/>
           <w:lang w:val="en-US" w:eastAsia="ru-RU"/>
         </w:rPr>
-        <w:t>promise</w:t>
-      </w:r>
-      <w:r>
-        <w:rPr>
-          <w:rFonts w:ascii="Segoe UI" w:eastAsia="Times New Roman" w:hAnsi="Segoe UI" w:cs="Segoe UI"/>
-          <w:color w:val="10162F"/>
-          <w:sz w:val="27"/>
-          <w:szCs w:val="27"/>
-          <w:lang w:val="en-US" w:eastAsia="ru-RU"/>
-        </w:rPr>
-        <w:t> variable five times.</w:t>
-      </w:r>
-    </w:p>
-    <w:p>
-      <w:pPr>
-        <w:shd w:val="clear" w:color="auto" w:fill="37C3BE"/>
-        <w:spacing w:after="0" w:line="240" w:lineRule="auto"/>
-        <w:rPr>
-          <w:rFonts w:ascii="Segoe UI" w:eastAsia="Times New Roman" w:hAnsi="Segoe UI" w:cs="Segoe UI"/>
-          <w:color w:val="FFFFFF"/>
-          <w:sz w:val="2"/>
-          <w:szCs w:val="2"/>
-          <w:lang w:val="en-US" w:eastAsia="ru-RU"/>
-        </w:rPr>
-      </w:pPr>
-      <w:r>
-        <w:rPr>
-          <w:rFonts w:ascii="Segoe UI" w:eastAsia="Times New Roman" w:hAnsi="Segoe UI" w:cs="Segoe UI"/>
-          <w:color w:val="FFFFFF"/>
-          <w:sz w:val="2"/>
-          <w:szCs w:val="2"/>
-          <w:lang w:val="en-US" w:eastAsia="ru-RU"/>
-        </w:rPr>
-        <w:t>Checkpoint 2 Passed</w:t>
-      </w:r>
-    </w:p>
-    <w:p>
-      <w:pPr>
-        <w:spacing w:after="0" w:line="240" w:lineRule="auto"/>
-        <w:rPr>
-          <w:rFonts w:ascii="Segoe UI" w:eastAsia="Times New Roman" w:hAnsi="Segoe UI" w:cs="Segoe UI"/>
-          <w:color w:val="10162F"/>
-          <w:sz w:val="27"/>
-          <w:szCs w:val="27"/>
-          <w:lang w:val="en-US" w:eastAsia="ru-RU"/>
-        </w:rPr>
-      </w:pPr>
-      <w:r>
-        <w:rPr>
-          <w:rFonts w:ascii="Segoe UI" w:eastAsia="Times New Roman" w:hAnsi="Segoe UI" w:cs="Segoe UI"/>
-          <w:color w:val="10162F"/>
-          <w:sz w:val="27"/>
-          <w:szCs w:val="27"/>
-          <w:lang w:val="en-US" w:eastAsia="ru-RU"/>
-        </w:rPr>
-        <w:t>Hint</w:t>
-      </w:r>
-    </w:p>
-    <w:p>
-      <w:pPr>
-        <w:spacing w:after="100" w:afterAutospacing="1" w:line="240" w:lineRule="auto"/>
-        <w:rPr>
-          <w:rFonts w:ascii="Segoe UI" w:eastAsia="Times New Roman" w:hAnsi="Segoe UI" w:cs="Segoe UI"/>
-          <w:color w:val="10162F"/>
-          <w:sz w:val="27"/>
-          <w:szCs w:val="27"/>
-          <w:lang w:val="en-US" w:eastAsia="ru-RU"/>
-        </w:rPr>
-      </w:pPr>
-      <w:r>
-        <w:rPr>
-          <w:rFonts w:ascii="Segoe UI" w:eastAsia="Times New Roman" w:hAnsi="Segoe UI" w:cs="Segoe UI"/>
-          <w:color w:val="10162F"/>
-          <w:sz w:val="27"/>
-          <w:szCs w:val="27"/>
-          <w:lang w:val="en-US" w:eastAsia="ru-RU"/>
-        </w:rPr>
-        <w:t>We will need to generate a list with a length of five.</w:t>
-      </w:r>
-    </w:p>
-    <w:p>
-      <w:pPr>
-        <w:spacing w:after="100" w:afterAutospacing="1" w:line="240" w:lineRule="auto"/>
-        <w:rPr>
-          <w:rFonts w:ascii="Segoe UI" w:eastAsia="Times New Roman" w:hAnsi="Segoe UI" w:cs="Segoe UI"/>
-          <w:color w:val="10162F"/>
-          <w:sz w:val="27"/>
-          <w:szCs w:val="27"/>
-          <w:lang w:val="en-US" w:eastAsia="ru-RU"/>
-        </w:rPr>
-      </w:pPr>
-      <w:r>
-        <w:rPr>
-          <w:rFonts w:ascii="Segoe UI" w:eastAsia="Times New Roman" w:hAnsi="Segoe UI" w:cs="Segoe UI"/>
-          <w:color w:val="10162F"/>
-          <w:sz w:val="27"/>
-          <w:szCs w:val="27"/>
-          <w:lang w:val="en-US" w:eastAsia="ru-RU"/>
-        </w:rPr>
-        <w:t>What value will we need to provide to the </w:t>
-      </w:r>
-      <w:proofErr w:type="gramStart"/>
-      <w:r>
-        <w:rPr>
-          <w:rFonts w:ascii="Ubuntu Mono" w:eastAsia="Times New Roman" w:hAnsi="Ubuntu Mono" w:cs="Courier New"/>
-          <w:color w:val="15141F"/>
-          <w:shd w:val="clear" w:color="auto" w:fill="EAE9ED"/>
-          <w:lang w:val="en-US" w:eastAsia="ru-RU"/>
-        </w:rPr>
-        <w:t>range(</w:t>
-      </w:r>
-      <w:proofErr w:type="gramEnd"/>
-      <w:r>
-        <w:rPr>
-          <w:rFonts w:ascii="Ubuntu Mono" w:eastAsia="Times New Roman" w:hAnsi="Ubuntu Mono" w:cs="Courier New"/>
-          <w:color w:val="15141F"/>
-          <w:shd w:val="clear" w:color="auto" w:fill="EAE9ED"/>
-          <w:lang w:val="en-US" w:eastAsia="ru-RU"/>
-        </w:rPr>
-        <w:t>)</w:t>
+        <w:t>range()</w:t>
       </w:r>
       <w:r>
         <w:rPr>
@@ -8994,20 +8765,8 @@
           <w:szCs w:val="21"/>
           <w:lang w:val="en-US" w:eastAsia="ru-RU"/>
         </w:rPr>
-        <w:t> </w:t>
-      </w:r>
-      <w:proofErr w:type="gramStart"/>
-      <w:r>
-        <w:rPr>
-          <w:rFonts w:ascii="Consolas" w:eastAsia="Times New Roman" w:hAnsi="Consolas" w:cs="Times New Roman"/>
-          <w:color w:val="FFFFFF"/>
-          <w:sz w:val="21"/>
-          <w:szCs w:val="21"/>
-          <w:lang w:val="en-US" w:eastAsia="ru-RU"/>
-        </w:rPr>
-        <w:t>range(</w:t>
-      </w:r>
-      <w:proofErr w:type="gramEnd"/>
+        <w:t> range(</w:t>
+      </w:r>
       <w:r>
         <w:rPr>
           <w:rFonts w:ascii="Consolas" w:eastAsia="Times New Roman" w:hAnsi="Consolas" w:cs="Times New Roman"/>
@@ -11223,7 +10982,6 @@
         </w:rPr>
         <w:t> loop from the narrative in your code editor. There are additional </w:t>
       </w:r>
-      <w:proofErr w:type="gramStart"/>
       <w:r>
         <w:rPr>
           <w:rFonts w:ascii="Ubuntu Mono" w:eastAsia="Times New Roman" w:hAnsi="Ubuntu Mono" w:cs="Courier New"/>
@@ -11231,17 +10989,7 @@
           <w:shd w:val="clear" w:color="auto" w:fill="EAE9ED"/>
           <w:lang w:val="en-US" w:eastAsia="ru-RU"/>
         </w:rPr>
-        <w:t>print(</w:t>
-      </w:r>
-      <w:proofErr w:type="gramEnd"/>
-      <w:r>
-        <w:rPr>
-          <w:rFonts w:ascii="Ubuntu Mono" w:eastAsia="Times New Roman" w:hAnsi="Ubuntu Mono" w:cs="Courier New"/>
-          <w:color w:val="15141F"/>
-          <w:shd w:val="clear" w:color="auto" w:fill="EAE9ED"/>
-          <w:lang w:val="en-US" w:eastAsia="ru-RU"/>
-        </w:rPr>
-        <w:t>)</w:t>
+        <w:t>print()</w:t>
       </w:r>
       <w:r>
         <w:rPr>
@@ -11521,29 +11269,7 @@
           <w:szCs w:val="27"/>
           <w:lang w:val="en-US" w:eastAsia="ru-RU"/>
         </w:rPr>
-        <w:t xml:space="preserve">(inclusive). Once our loop is </w:t>
-      </w:r>
-      <w:proofErr w:type="gramStart"/>
-      <w:r>
-        <w:rPr>
-          <w:rFonts w:ascii="Segoe UI" w:eastAsia="Times New Roman" w:hAnsi="Segoe UI" w:cs="Segoe UI"/>
-          <w:color w:val="10162F"/>
-          <w:sz w:val="27"/>
-          <w:szCs w:val="27"/>
-          <w:lang w:val="en-US" w:eastAsia="ru-RU"/>
-        </w:rPr>
-        <w:t>finished</w:t>
-      </w:r>
-      <w:proofErr w:type="gramEnd"/>
-      <w:r>
-        <w:rPr>
-          <w:rFonts w:ascii="Segoe UI" w:eastAsia="Times New Roman" w:hAnsi="Segoe UI" w:cs="Segoe UI"/>
-          <w:color w:val="10162F"/>
-          <w:sz w:val="27"/>
-          <w:szCs w:val="27"/>
-          <w:lang w:val="en-US" w:eastAsia="ru-RU"/>
-        </w:rPr>
-        <w:t xml:space="preserve"> we will commemorate our accomplishment by printing </w:t>
+        <w:t>(inclusive). Once our loop is finished we will commemorate our accomplishment by printing </w:t>
       </w:r>
       <w:r>
         <w:rPr>
@@ -11987,7 +11713,6 @@
         </w:rPr>
         <w:t>We should </w:t>
       </w:r>
-      <w:proofErr w:type="gramStart"/>
       <w:r>
         <w:rPr>
           <w:rFonts w:ascii="Ubuntu Mono" w:eastAsia="Times New Roman" w:hAnsi="Ubuntu Mono" w:cs="Courier New"/>
@@ -11995,17 +11720,7 @@
           <w:shd w:val="clear" w:color="auto" w:fill="EAE9ED"/>
           <w:lang w:val="en-US" w:eastAsia="ru-RU"/>
         </w:rPr>
-        <w:t>print(</w:t>
-      </w:r>
-      <w:proofErr w:type="gramEnd"/>
-      <w:r>
-        <w:rPr>
-          <w:rFonts w:ascii="Ubuntu Mono" w:eastAsia="Times New Roman" w:hAnsi="Ubuntu Mono" w:cs="Courier New"/>
-          <w:color w:val="15141F"/>
-          <w:shd w:val="clear" w:color="auto" w:fill="EAE9ED"/>
-          <w:lang w:val="en-US" w:eastAsia="ru-RU"/>
-        </w:rPr>
-        <w:t>)</w:t>
+        <w:t>print()</w:t>
       </w:r>
       <w:r>
         <w:rPr>
@@ -12917,7 +12632,6 @@
         </w:rPr>
         <w:t>Make sure your </w:t>
       </w:r>
-      <w:proofErr w:type="gramStart"/>
       <w:r>
         <w:rPr>
           <w:rFonts w:ascii="Ubuntu Mono" w:eastAsia="Times New Roman" w:hAnsi="Ubuntu Mono" w:cs="Courier New"/>
@@ -12925,17 +12639,7 @@
           <w:shd w:val="clear" w:color="auto" w:fill="EAE9ED"/>
           <w:lang w:val="en-US" w:eastAsia="ru-RU"/>
         </w:rPr>
-        <w:t>print(</w:t>
-      </w:r>
-      <w:proofErr w:type="gramEnd"/>
-      <w:r>
-        <w:rPr>
-          <w:rFonts w:ascii="Ubuntu Mono" w:eastAsia="Times New Roman" w:hAnsi="Ubuntu Mono" w:cs="Courier New"/>
-          <w:color w:val="15141F"/>
-          <w:shd w:val="clear" w:color="auto" w:fill="EAE9ED"/>
-          <w:lang w:val="en-US" w:eastAsia="ru-RU"/>
-        </w:rPr>
-        <w:t>)</w:t>
+        <w:t>print()</w:t>
       </w:r>
       <w:r>
         <w:rPr>
@@ -13042,29 +12746,7 @@
           <w:szCs w:val="21"/>
           <w:lang w:val="en-US" w:eastAsia="ru-RU"/>
         </w:rPr>
-        <w:t># </w:t>
-      </w:r>
-      <w:proofErr w:type="gramStart"/>
-      <w:r>
-        <w:rPr>
-          <w:rFonts w:ascii="Consolas" w:eastAsia="Times New Roman" w:hAnsi="Consolas" w:cs="Times New Roman"/>
-          <w:color w:val="939598"/>
-          <w:sz w:val="21"/>
-          <w:szCs w:val="21"/>
-          <w:lang w:val="en-US" w:eastAsia="ru-RU"/>
-        </w:rPr>
-        <w:t>print(</w:t>
-      </w:r>
-      <w:proofErr w:type="gramEnd"/>
-      <w:r>
-        <w:rPr>
-          <w:rFonts w:ascii="Consolas" w:eastAsia="Times New Roman" w:hAnsi="Consolas" w:cs="Times New Roman"/>
-          <w:color w:val="939598"/>
-          <w:sz w:val="21"/>
-          <w:szCs w:val="21"/>
-          <w:lang w:val="en-US" w:eastAsia="ru-RU"/>
-        </w:rPr>
-        <w:t>"Starting While Loop")</w:t>
+        <w:t># print("Starting While Loop")</w:t>
       </w:r>
     </w:p>
     <w:p>
@@ -13087,29 +12769,7 @@
           <w:szCs w:val="21"/>
           <w:lang w:val="en-US" w:eastAsia="ru-RU"/>
         </w:rPr>
-        <w:t># </w:t>
-      </w:r>
-      <w:proofErr w:type="gramStart"/>
-      <w:r>
-        <w:rPr>
-          <w:rFonts w:ascii="Consolas" w:eastAsia="Times New Roman" w:hAnsi="Consolas" w:cs="Times New Roman"/>
-          <w:color w:val="939598"/>
-          <w:sz w:val="21"/>
-          <w:szCs w:val="21"/>
-          <w:lang w:val="en-US" w:eastAsia="ru-RU"/>
-        </w:rPr>
-        <w:t>while</w:t>
-      </w:r>
-      <w:proofErr w:type="gramEnd"/>
-      <w:r>
-        <w:rPr>
-          <w:rFonts w:ascii="Consolas" w:eastAsia="Times New Roman" w:hAnsi="Consolas" w:cs="Times New Roman"/>
-          <w:color w:val="939598"/>
-          <w:sz w:val="21"/>
-          <w:szCs w:val="21"/>
-          <w:lang w:val="en-US" w:eastAsia="ru-RU"/>
-        </w:rPr>
-        <w:t> count &lt;= 3:</w:t>
+        <w:t># while count &lt;= 3:</w:t>
       </w:r>
     </w:p>
     <w:p>
@@ -13178,29 +12838,7 @@
           <w:szCs w:val="21"/>
           <w:lang w:val="en-US" w:eastAsia="ru-RU"/>
         </w:rPr>
-        <w:t>#   </w:t>
-      </w:r>
-      <w:proofErr w:type="gramStart"/>
-      <w:r>
-        <w:rPr>
-          <w:rFonts w:ascii="Consolas" w:eastAsia="Times New Roman" w:hAnsi="Consolas" w:cs="Times New Roman"/>
-          <w:color w:val="939598"/>
-          <w:sz w:val="21"/>
-          <w:szCs w:val="21"/>
-          <w:lang w:val="en-US" w:eastAsia="ru-RU"/>
-        </w:rPr>
-        <w:t>print(</w:t>
-      </w:r>
-      <w:proofErr w:type="gramEnd"/>
-      <w:r>
-        <w:rPr>
-          <w:rFonts w:ascii="Consolas" w:eastAsia="Times New Roman" w:hAnsi="Consolas" w:cs="Times New Roman"/>
-          <w:color w:val="939598"/>
-          <w:sz w:val="21"/>
-          <w:szCs w:val="21"/>
-          <w:lang w:val="en-US" w:eastAsia="ru-RU"/>
-        </w:rPr>
-        <w:t>"Loop Iteration - count &lt;= 3 is still true")</w:t>
+        <w:t>#   print("Loop Iteration - count &lt;= 3 is still true")</w:t>
       </w:r>
     </w:p>
     <w:p>
@@ -13246,29 +12884,7 @@
           <w:szCs w:val="21"/>
           <w:lang w:val="en-US" w:eastAsia="ru-RU"/>
         </w:rPr>
-        <w:t>#   </w:t>
-      </w:r>
-      <w:proofErr w:type="gramStart"/>
-      <w:r>
-        <w:rPr>
-          <w:rFonts w:ascii="Consolas" w:eastAsia="Times New Roman" w:hAnsi="Consolas" w:cs="Times New Roman"/>
-          <w:color w:val="939598"/>
-          <w:sz w:val="21"/>
-          <w:szCs w:val="21"/>
-          <w:lang w:val="en-US" w:eastAsia="ru-RU"/>
-        </w:rPr>
-        <w:t>print(</w:t>
-      </w:r>
-      <w:proofErr w:type="gramEnd"/>
-      <w:r>
-        <w:rPr>
-          <w:rFonts w:ascii="Consolas" w:eastAsia="Times New Roman" w:hAnsi="Consolas" w:cs="Times New Roman"/>
-          <w:color w:val="939598"/>
-          <w:sz w:val="21"/>
-          <w:szCs w:val="21"/>
-          <w:lang w:val="en-US" w:eastAsia="ru-RU"/>
-        </w:rPr>
-        <w:t>"Count is currently " + str(count))</w:t>
+        <w:t>#   print("Count is currently " + str(count))</w:t>
       </w:r>
     </w:p>
     <w:p>
@@ -13338,29 +12954,7 @@
           <w:lang w:val="en-US" w:eastAsia="ru-RU"/>
         </w:rPr>
         <w:lastRenderedPageBreak/>
-        <w:t>#   </w:t>
-      </w:r>
-      <w:proofErr w:type="gramStart"/>
-      <w:r>
-        <w:rPr>
-          <w:rFonts w:ascii="Consolas" w:eastAsia="Times New Roman" w:hAnsi="Consolas" w:cs="Times New Roman"/>
-          <w:color w:val="939598"/>
-          <w:sz w:val="21"/>
-          <w:szCs w:val="21"/>
-          <w:lang w:val="en-US" w:eastAsia="ru-RU"/>
-        </w:rPr>
-        <w:t>print(</w:t>
-      </w:r>
-      <w:proofErr w:type="gramEnd"/>
-      <w:r>
-        <w:rPr>
-          <w:rFonts w:ascii="Consolas" w:eastAsia="Times New Roman" w:hAnsi="Consolas" w:cs="Times New Roman"/>
-          <w:color w:val="939598"/>
-          <w:sz w:val="21"/>
-          <w:szCs w:val="21"/>
-          <w:lang w:val="en-US" w:eastAsia="ru-RU"/>
-        </w:rPr>
-        <w:t>" ----- ")</w:t>
+        <w:t>#   print(" ----- ")</w:t>
       </w:r>
     </w:p>
     <w:p>
@@ -13383,29 +12977,7 @@
           <w:szCs w:val="21"/>
           <w:lang w:val="en-US" w:eastAsia="ru-RU"/>
         </w:rPr>
-        <w:t># </w:t>
-      </w:r>
-      <w:proofErr w:type="gramStart"/>
-      <w:r>
-        <w:rPr>
-          <w:rFonts w:ascii="Consolas" w:eastAsia="Times New Roman" w:hAnsi="Consolas" w:cs="Times New Roman"/>
-          <w:color w:val="939598"/>
-          <w:sz w:val="21"/>
-          <w:szCs w:val="21"/>
-          <w:lang w:val="en-US" w:eastAsia="ru-RU"/>
-        </w:rPr>
-        <w:t>print(</w:t>
-      </w:r>
-      <w:proofErr w:type="gramEnd"/>
-      <w:r>
-        <w:rPr>
-          <w:rFonts w:ascii="Consolas" w:eastAsia="Times New Roman" w:hAnsi="Consolas" w:cs="Times New Roman"/>
-          <w:color w:val="939598"/>
-          <w:sz w:val="21"/>
-          <w:szCs w:val="21"/>
-          <w:lang w:val="en-US" w:eastAsia="ru-RU"/>
-        </w:rPr>
-        <w:t>"While Loop ended")</w:t>
+        <w:t># print("While Loop ended")</w:t>
       </w:r>
     </w:p>
     <w:p>
@@ -13688,7 +13260,6 @@
           <w:lang w:val="en-US" w:eastAsia="ru-RU"/>
         </w:rPr>
       </w:pPr>
-      <w:proofErr w:type="gramStart"/>
       <w:r>
         <w:rPr>
           <w:rFonts w:ascii="Consolas" w:eastAsia="Times New Roman" w:hAnsi="Consolas" w:cs="Times New Roman"/>
@@ -13699,7 +13270,6 @@
         </w:rPr>
         <w:t>print(</w:t>
       </w:r>
-      <w:proofErr w:type="gramEnd"/>
       <w:r>
         <w:rPr>
           <w:rFonts w:ascii="Consolas" w:eastAsia="Times New Roman" w:hAnsi="Consolas" w:cs="Times New Roman"/>
@@ -14312,7 +13882,6 @@
           <w:t>built-in Python </w:t>
         </w:r>
         <w:proofErr w:type="spellStart"/>
-        <w:proofErr w:type="gramStart"/>
         <w:r>
           <w:rPr>
             <w:rFonts w:ascii="Ubuntu Mono" w:eastAsia="Times New Roman" w:hAnsi="Ubuntu Mono" w:cs="Courier New"/>
@@ -14334,19 +13903,7 @@
             <w:shd w:val="clear" w:color="auto" w:fill="EAE9ED"/>
             <w:lang w:val="en-US" w:eastAsia="ru-RU"/>
           </w:rPr>
-          <w:t>(</w:t>
-        </w:r>
-        <w:proofErr w:type="gramEnd"/>
-        <w:r>
-          <w:rPr>
-            <w:rFonts w:ascii="Ubuntu Mono" w:eastAsia="Times New Roman" w:hAnsi="Ubuntu Mono" w:cs="Courier New"/>
-            <w:color w:val="15141F"/>
-            <w:u w:val="single"/>
-            <w:bdr w:val="none" w:sz="0" w:space="0" w:color="auto" w:frame="1"/>
-            <w:shd w:val="clear" w:color="auto" w:fill="EAE9ED"/>
-            <w:lang w:val="en-US" w:eastAsia="ru-RU"/>
-          </w:rPr>
-          <w:t>)</w:t>
+          <w:t>()</w:t>
         </w:r>
         <w:r>
           <w:rPr>
@@ -16578,7 +16135,6 @@
         <w:t> and set its value to be the length of the list of </w:t>
       </w:r>
       <w:proofErr w:type="spellStart"/>
-      <w:proofErr w:type="gramStart"/>
       <w:r>
         <w:rPr>
           <w:rFonts w:ascii="Ubuntu Mono" w:eastAsia="Times New Roman" w:hAnsi="Ubuntu Mono" w:cs="Courier New"/>
@@ -16586,9 +16142,87 @@
           <w:shd w:val="clear" w:color="auto" w:fill="EAE9ED"/>
           <w:lang w:val="en-US" w:eastAsia="ru-RU"/>
         </w:rPr>
-        <w:t>python</w:t>
-      </w:r>
-      <w:proofErr w:type="gramEnd"/>
+        <w:t>python_topics</w:t>
+      </w:r>
+      <w:proofErr w:type="spellEnd"/>
+      <w:r>
+        <w:rPr>
+          <w:rFonts w:ascii="Segoe UI" w:eastAsia="Times New Roman" w:hAnsi="Segoe UI" w:cs="Segoe UI"/>
+          <w:color w:val="10162F"/>
+          <w:sz w:val="27"/>
+          <w:szCs w:val="27"/>
+          <w:lang w:val="en-US" w:eastAsia="ru-RU"/>
+        </w:rPr>
+        <w:t>.</w:t>
+      </w:r>
+    </w:p>
+    <w:p>
+      <w:pPr>
+        <w:shd w:val="clear" w:color="auto" w:fill="37C3BE"/>
+        <w:spacing w:after="0" w:line="240" w:lineRule="auto"/>
+        <w:rPr>
+          <w:rFonts w:ascii="Segoe UI" w:eastAsia="Times New Roman" w:hAnsi="Segoe UI" w:cs="Segoe UI"/>
+          <w:color w:val="FFFFFF"/>
+          <w:sz w:val="2"/>
+          <w:szCs w:val="2"/>
+          <w:lang w:val="en-US" w:eastAsia="ru-RU"/>
+        </w:rPr>
+      </w:pPr>
+      <w:r>
+        <w:rPr>
+          <w:rFonts w:ascii="Segoe UI" w:eastAsia="Times New Roman" w:hAnsi="Segoe UI" w:cs="Segoe UI"/>
+          <w:color w:val="FFFFFF"/>
+          <w:sz w:val="2"/>
+          <w:szCs w:val="2"/>
+          <w:lang w:val="en-US" w:eastAsia="ru-RU"/>
+        </w:rPr>
+        <w:t>Checkpoint 2 Passed</w:t>
+      </w:r>
+    </w:p>
+    <w:p>
+      <w:pPr>
+        <w:spacing w:after="0" w:line="240" w:lineRule="auto"/>
+        <w:rPr>
+          <w:rFonts w:ascii="Segoe UI" w:eastAsia="Times New Roman" w:hAnsi="Segoe UI" w:cs="Segoe UI"/>
+          <w:color w:val="10162F"/>
+          <w:sz w:val="27"/>
+          <w:szCs w:val="27"/>
+          <w:lang w:val="en-US" w:eastAsia="ru-RU"/>
+        </w:rPr>
+      </w:pPr>
+      <w:r>
+        <w:rPr>
+          <w:rFonts w:ascii="Segoe UI" w:eastAsia="Times New Roman" w:hAnsi="Segoe UI" w:cs="Segoe UI"/>
+          <w:color w:val="10162F"/>
+          <w:sz w:val="27"/>
+          <w:szCs w:val="27"/>
+          <w:lang w:val="en-US" w:eastAsia="ru-RU"/>
+        </w:rPr>
+        <w:t>Hint</w:t>
+      </w:r>
+    </w:p>
+    <w:p>
+      <w:pPr>
+        <w:spacing w:after="100" w:afterAutospacing="1" w:line="240" w:lineRule="auto"/>
+        <w:rPr>
+          <w:rFonts w:ascii="Segoe UI" w:eastAsia="Times New Roman" w:hAnsi="Segoe UI" w:cs="Segoe UI"/>
+          <w:color w:val="10162F"/>
+          <w:sz w:val="27"/>
+          <w:szCs w:val="27"/>
+          <w:lang w:val="en-US" w:eastAsia="ru-RU"/>
+        </w:rPr>
+      </w:pPr>
+      <w:r>
+        <w:rPr>
+          <w:rFonts w:ascii="Segoe UI" w:eastAsia="Times New Roman" w:hAnsi="Segoe UI" w:cs="Segoe UI"/>
+          <w:color w:val="10162F"/>
+          <w:sz w:val="27"/>
+          <w:szCs w:val="27"/>
+          <w:lang w:val="en-US" w:eastAsia="ru-RU"/>
+        </w:rPr>
+        <w:t>You can use the </w:t>
+      </w:r>
+      <w:proofErr w:type="spellStart"/>
       <w:r>
         <w:rPr>
           <w:rFonts w:ascii="Ubuntu Mono" w:eastAsia="Times New Roman" w:hAnsi="Ubuntu Mono" w:cs="Courier New"/>
@@ -16596,88 +16230,9 @@
           <w:shd w:val="clear" w:color="auto" w:fill="EAE9ED"/>
           <w:lang w:val="en-US" w:eastAsia="ru-RU"/>
         </w:rPr>
-        <w:t>_topics</w:t>
+        <w:t>len</w:t>
       </w:r>
       <w:proofErr w:type="spellEnd"/>
-      <w:r>
-        <w:rPr>
-          <w:rFonts w:ascii="Segoe UI" w:eastAsia="Times New Roman" w:hAnsi="Segoe UI" w:cs="Segoe UI"/>
-          <w:color w:val="10162F"/>
-          <w:sz w:val="27"/>
-          <w:szCs w:val="27"/>
-          <w:lang w:val="en-US" w:eastAsia="ru-RU"/>
-        </w:rPr>
-        <w:t>.</w:t>
-      </w:r>
-    </w:p>
-    <w:p>
-      <w:pPr>
-        <w:shd w:val="clear" w:color="auto" w:fill="37C3BE"/>
-        <w:spacing w:after="0" w:line="240" w:lineRule="auto"/>
-        <w:rPr>
-          <w:rFonts w:ascii="Segoe UI" w:eastAsia="Times New Roman" w:hAnsi="Segoe UI" w:cs="Segoe UI"/>
-          <w:color w:val="FFFFFF"/>
-          <w:sz w:val="2"/>
-          <w:szCs w:val="2"/>
-          <w:lang w:val="en-US" w:eastAsia="ru-RU"/>
-        </w:rPr>
-      </w:pPr>
-      <w:r>
-        <w:rPr>
-          <w:rFonts w:ascii="Segoe UI" w:eastAsia="Times New Roman" w:hAnsi="Segoe UI" w:cs="Segoe UI"/>
-          <w:color w:val="FFFFFF"/>
-          <w:sz w:val="2"/>
-          <w:szCs w:val="2"/>
-          <w:lang w:val="en-US" w:eastAsia="ru-RU"/>
-        </w:rPr>
-        <w:t>Checkpoint 2 Passed</w:t>
-      </w:r>
-    </w:p>
-    <w:p>
-      <w:pPr>
-        <w:spacing w:after="0" w:line="240" w:lineRule="auto"/>
-        <w:rPr>
-          <w:rFonts w:ascii="Segoe UI" w:eastAsia="Times New Roman" w:hAnsi="Segoe UI" w:cs="Segoe UI"/>
-          <w:color w:val="10162F"/>
-          <w:sz w:val="27"/>
-          <w:szCs w:val="27"/>
-          <w:lang w:val="en-US" w:eastAsia="ru-RU"/>
-        </w:rPr>
-      </w:pPr>
-      <w:r>
-        <w:rPr>
-          <w:rFonts w:ascii="Segoe UI" w:eastAsia="Times New Roman" w:hAnsi="Segoe UI" w:cs="Segoe UI"/>
-          <w:color w:val="10162F"/>
-          <w:sz w:val="27"/>
-          <w:szCs w:val="27"/>
-          <w:lang w:val="en-US" w:eastAsia="ru-RU"/>
-        </w:rPr>
-        <w:t>Hint</w:t>
-      </w:r>
-    </w:p>
-    <w:p>
-      <w:pPr>
-        <w:spacing w:after="100" w:afterAutospacing="1" w:line="240" w:lineRule="auto"/>
-        <w:rPr>
-          <w:rFonts w:ascii="Segoe UI" w:eastAsia="Times New Roman" w:hAnsi="Segoe UI" w:cs="Segoe UI"/>
-          <w:color w:val="10162F"/>
-          <w:sz w:val="27"/>
-          <w:szCs w:val="27"/>
-          <w:lang w:val="en-US" w:eastAsia="ru-RU"/>
-        </w:rPr>
-      </w:pPr>
-      <w:r>
-        <w:rPr>
-          <w:rFonts w:ascii="Segoe UI" w:eastAsia="Times New Roman" w:hAnsi="Segoe UI" w:cs="Segoe UI"/>
-          <w:color w:val="10162F"/>
-          <w:sz w:val="27"/>
-          <w:szCs w:val="27"/>
-          <w:lang w:val="en-US" w:eastAsia="ru-RU"/>
-        </w:rPr>
-        <w:t>You can use the </w:t>
-      </w:r>
-      <w:proofErr w:type="spellStart"/>
-      <w:proofErr w:type="gramStart"/>
       <w:r>
         <w:rPr>
           <w:rFonts w:ascii="Ubuntu Mono" w:eastAsia="Times New Roman" w:hAnsi="Ubuntu Mono" w:cs="Courier New"/>
@@ -16685,27 +16240,7 @@
           <w:shd w:val="clear" w:color="auto" w:fill="EAE9ED"/>
           <w:lang w:val="en-US" w:eastAsia="ru-RU"/>
         </w:rPr>
-        <w:t>len</w:t>
-      </w:r>
-      <w:proofErr w:type="spellEnd"/>
-      <w:r>
-        <w:rPr>
-          <w:rFonts w:ascii="Ubuntu Mono" w:eastAsia="Times New Roman" w:hAnsi="Ubuntu Mono" w:cs="Courier New"/>
-          <w:color w:val="15141F"/>
-          <w:shd w:val="clear" w:color="auto" w:fill="EAE9ED"/>
-          <w:lang w:val="en-US" w:eastAsia="ru-RU"/>
-        </w:rPr>
-        <w:t>(</w:t>
-      </w:r>
-      <w:proofErr w:type="gramEnd"/>
-      <w:r>
-        <w:rPr>
-          <w:rFonts w:ascii="Ubuntu Mono" w:eastAsia="Times New Roman" w:hAnsi="Ubuntu Mono" w:cs="Courier New"/>
-          <w:color w:val="15141F"/>
-          <w:shd w:val="clear" w:color="auto" w:fill="EAE9ED"/>
-          <w:lang w:val="en-US" w:eastAsia="ru-RU"/>
-        </w:rPr>
-        <w:t>)</w:t>
+        <w:t>()</w:t>
       </w:r>
       <w:r>
         <w:rPr>
@@ -17153,7 +16688,6 @@
         <w:t>Let’s now build our loop. We want our loop to iterate over the list of </w:t>
       </w:r>
       <w:proofErr w:type="spellStart"/>
-      <w:proofErr w:type="gramStart"/>
       <w:r>
         <w:rPr>
           <w:rFonts w:ascii="Ubuntu Mono" w:eastAsia="Times New Roman" w:hAnsi="Ubuntu Mono" w:cs="Courier New"/>
@@ -17161,17 +16695,7 @@
           <w:shd w:val="clear" w:color="auto" w:fill="EAE9ED"/>
           <w:lang w:val="en-US" w:eastAsia="ru-RU"/>
         </w:rPr>
-        <w:t>python</w:t>
-      </w:r>
-      <w:proofErr w:type="gramEnd"/>
-      <w:r>
-        <w:rPr>
-          <w:rFonts w:ascii="Ubuntu Mono" w:eastAsia="Times New Roman" w:hAnsi="Ubuntu Mono" w:cs="Courier New"/>
-          <w:color w:val="15141F"/>
-          <w:shd w:val="clear" w:color="auto" w:fill="EAE9ED"/>
-          <w:lang w:val="en-US" w:eastAsia="ru-RU"/>
-        </w:rPr>
-        <w:t>_topics</w:t>
+        <w:t>python_topics</w:t>
       </w:r>
       <w:proofErr w:type="spellEnd"/>
       <w:r>
@@ -18192,7 +17716,6 @@
         </w:rPr>
         <w:br/>
       </w:r>
-      <w:proofErr w:type="gramStart"/>
       <w:r>
         <w:rPr>
           <w:rFonts w:ascii="Ubuntu Mono" w:eastAsia="Times New Roman" w:hAnsi="Ubuntu Mono" w:cs="Courier New"/>
@@ -18204,7 +17727,6 @@
         <w:t>print(</w:t>
       </w:r>
       <w:proofErr w:type="spellStart"/>
-      <w:proofErr w:type="gramEnd"/>
       <w:r>
         <w:rPr>
           <w:rFonts w:ascii="Ubuntu Mono" w:eastAsia="Times New Roman" w:hAnsi="Ubuntu Mono" w:cs="Courier New"/>
@@ -18408,7 +17930,6 @@
         </w:rPr>
         <w:t xml:space="preserve"> </w:t>
       </w:r>
-      <w:proofErr w:type="gramStart"/>
       <w:r>
         <w:rPr>
           <w:rFonts w:ascii="Ubuntu Mono" w:eastAsia="Times New Roman" w:hAnsi="Ubuntu Mono" w:cs="Courier New"/>
@@ -18419,7 +17940,6 @@
         </w:rPr>
         <w:t>print(</w:t>
       </w:r>
-      <w:proofErr w:type="gramEnd"/>
       <w:r>
         <w:rPr>
           <w:rFonts w:ascii="Ubuntu Mono" w:eastAsia="Times New Roman" w:hAnsi="Ubuntu Mono" w:cs="Courier New"/>
@@ -19011,20 +18531,8 @@
           <w:szCs w:val="21"/>
           <w:lang w:val="en-US" w:eastAsia="ru-RU"/>
         </w:rPr>
-        <w:t>  </w:t>
-      </w:r>
-      <w:proofErr w:type="gramStart"/>
-      <w:r>
-        <w:rPr>
-          <w:rFonts w:ascii="Consolas" w:eastAsia="Times New Roman" w:hAnsi="Consolas" w:cs="Times New Roman"/>
-          <w:color w:val="FFFFFF"/>
-          <w:sz w:val="21"/>
-          <w:szCs w:val="21"/>
-          <w:lang w:val="en-US" w:eastAsia="ru-RU"/>
-        </w:rPr>
-        <w:t>print(</w:t>
-      </w:r>
-      <w:proofErr w:type="gramEnd"/>
+        <w:t>  print(</w:t>
+      </w:r>
       <w:r>
         <w:rPr>
           <w:rFonts w:ascii="Consolas" w:eastAsia="Times New Roman" w:hAnsi="Consolas" w:cs="Times New Roman"/>
@@ -19571,18 +19079,7 @@
           <w:szCs w:val="27"/>
           <w:lang w:val="en-US" w:eastAsia="ru-RU"/>
         </w:rPr>
-        <w:t>my_favorite_</w:t>
-      </w:r>
-      <w:proofErr w:type="gramStart"/>
-      <w:r>
-        <w:rPr>
-          <w:rFonts w:ascii="Ubuntu Mono" w:eastAsia="Times New Roman" w:hAnsi="Ubuntu Mono" w:cs="Courier New"/>
-          <w:color w:val="FF8973"/>
-          <w:sz w:val="27"/>
-          <w:szCs w:val="27"/>
-          <w:lang w:val="en-US" w:eastAsia="ru-RU"/>
-        </w:rPr>
-        <w:t>numbers</w:t>
+        <w:t>my_favorite_numbers</w:t>
       </w:r>
       <w:r>
         <w:rPr>
@@ -19605,7 +19102,6 @@
         <w:t>append</w:t>
       </w:r>
       <w:proofErr w:type="spellEnd"/>
-      <w:proofErr w:type="gramEnd"/>
       <w:r>
         <w:rPr>
           <w:rFonts w:ascii="Ubuntu Mono" w:eastAsia="Times New Roman" w:hAnsi="Ubuntu Mono" w:cs="Courier New"/>
@@ -20112,29 +19608,7 @@
           <w:szCs w:val="27"/>
           <w:lang w:val="en-US"/>
         </w:rPr>
-        <w:t xml:space="preserve">This is an infinite loop! To end this </w:t>
-      </w:r>
-      <w:proofErr w:type="gramStart"/>
-      <w:r>
-        <w:rPr>
-          <w:rFonts w:ascii="Segoe UI" w:hAnsi="Segoe UI" w:cs="Segoe UI"/>
-          <w:color w:val="10162F"/>
-          <w:sz w:val="27"/>
-          <w:szCs w:val="27"/>
-          <w:lang w:val="en-US"/>
-        </w:rPr>
-        <w:t>program</w:t>
-      </w:r>
-      <w:proofErr w:type="gramEnd"/>
-      <w:r>
-        <w:rPr>
-          <w:rFonts w:ascii="Segoe UI" w:hAnsi="Segoe UI" w:cs="Segoe UI"/>
-          <w:color w:val="10162F"/>
-          <w:sz w:val="27"/>
-          <w:szCs w:val="27"/>
-          <w:lang w:val="en-US"/>
-        </w:rPr>
-        <w:t xml:space="preserve"> we must </w:t>
+        <w:t>This is an infinite loop! To end this program we must </w:t>
       </w:r>
       <w:r>
         <w:rPr>
@@ -20657,18 +20131,7 @@
           <w:szCs w:val="21"/>
           <w:lang w:val="en-US" w:eastAsia="ru-RU"/>
         </w:rPr>
-        <w:t>students_period_</w:t>
-      </w:r>
-      <w:proofErr w:type="gramStart"/>
-      <w:r>
-        <w:rPr>
-          <w:rFonts w:ascii="Consolas" w:eastAsia="Times New Roman" w:hAnsi="Consolas" w:cs="Times New Roman"/>
-          <w:color w:val="FF8973"/>
-          <w:sz w:val="21"/>
-          <w:szCs w:val="21"/>
-          <w:lang w:val="en-US" w:eastAsia="ru-RU"/>
-        </w:rPr>
-        <w:t>B</w:t>
+        <w:t>students_period_B</w:t>
       </w:r>
       <w:r>
         <w:rPr>
@@ -20691,7 +20154,6 @@
         <w:t>append</w:t>
       </w:r>
       <w:proofErr w:type="spellEnd"/>
-      <w:proofErr w:type="gramEnd"/>
       <w:r>
         <w:rPr>
           <w:rFonts w:ascii="Consolas" w:eastAsia="Times New Roman" w:hAnsi="Consolas" w:cs="Times New Roman"/>
@@ -20753,29 +20215,7 @@
           <w:szCs w:val="21"/>
           <w:lang w:val="en-US" w:eastAsia="ru-RU"/>
         </w:rPr>
-        <w:t>#</w:t>
-      </w:r>
-      <w:proofErr w:type="gramStart"/>
-      <w:r>
-        <w:rPr>
-          <w:rFonts w:ascii="Consolas" w:eastAsia="Times New Roman" w:hAnsi="Consolas" w:cs="Times New Roman"/>
-          <w:color w:val="939598"/>
-          <w:sz w:val="21"/>
-          <w:szCs w:val="21"/>
-          <w:lang w:val="en-US" w:eastAsia="ru-RU"/>
-        </w:rPr>
-        <w:t>print</w:t>
-      </w:r>
-      <w:proofErr w:type="gramEnd"/>
-      <w:r>
-        <w:rPr>
-          <w:rFonts w:ascii="Consolas" w:eastAsia="Times New Roman" w:hAnsi="Consolas" w:cs="Times New Roman"/>
-          <w:color w:val="939598"/>
-          <w:sz w:val="21"/>
-          <w:szCs w:val="21"/>
-          <w:lang w:val="en-US" w:eastAsia="ru-RU"/>
-        </w:rPr>
-        <w:t>(student)</w:t>
+        <w:t>#print(student)</w:t>
       </w:r>
     </w:p>
     <w:p>
@@ -20809,18 +20249,7 @@
           <w:szCs w:val="21"/>
           <w:lang w:val="en-US" w:eastAsia="ru-RU"/>
         </w:rPr>
-        <w:t>students_period_</w:t>
-      </w:r>
-      <w:proofErr w:type="gramStart"/>
-      <w:r>
-        <w:rPr>
-          <w:rFonts w:ascii="Consolas" w:eastAsia="Times New Roman" w:hAnsi="Consolas" w:cs="Times New Roman"/>
-          <w:color w:val="FF8973"/>
-          <w:sz w:val="21"/>
-          <w:szCs w:val="21"/>
-          <w:lang w:val="en-US" w:eastAsia="ru-RU"/>
-        </w:rPr>
-        <w:t>B</w:t>
+        <w:t>students_period_B</w:t>
       </w:r>
       <w:r>
         <w:rPr>
@@ -20843,7 +20272,6 @@
         <w:t>sort</w:t>
       </w:r>
       <w:proofErr w:type="spellEnd"/>
-      <w:proofErr w:type="gramEnd"/>
       <w:r>
         <w:rPr>
           <w:rFonts w:ascii="Consolas" w:eastAsia="Times New Roman" w:hAnsi="Consolas" w:cs="Times New Roman"/>
@@ -21590,20 +21018,8 @@
           <w:szCs w:val="27"/>
           <w:lang w:val="en-US" w:eastAsia="ru-RU"/>
         </w:rPr>
-        <w:t>    </w:t>
-      </w:r>
-      <w:proofErr w:type="gramStart"/>
-      <w:r>
-        <w:rPr>
-          <w:rFonts w:ascii="Ubuntu Mono" w:eastAsia="Times New Roman" w:hAnsi="Ubuntu Mono" w:cs="Courier New"/>
-          <w:color w:val="FFFFFF"/>
-          <w:sz w:val="27"/>
-          <w:szCs w:val="27"/>
-          <w:lang w:val="en-US" w:eastAsia="ru-RU"/>
-        </w:rPr>
-        <w:t>print(</w:t>
-      </w:r>
-      <w:proofErr w:type="gramEnd"/>
+        <w:t>    print(</w:t>
+      </w:r>
       <w:r>
         <w:rPr>
           <w:rFonts w:ascii="Ubuntu Mono" w:eastAsia="Times New Roman" w:hAnsi="Ubuntu Mono" w:cs="Courier New"/>
@@ -22088,7 +21504,6 @@
         </w:rPr>
         <w:br/>
       </w:r>
-      <w:proofErr w:type="gramStart"/>
       <w:r>
         <w:rPr>
           <w:rFonts w:ascii="Ubuntu Mono" w:eastAsia="Times New Roman" w:hAnsi="Ubuntu Mono" w:cs="Courier New"/>
@@ -22099,7 +21514,6 @@
         </w:rPr>
         <w:t>print(</w:t>
       </w:r>
-      <w:proofErr w:type="gramEnd"/>
       <w:r>
         <w:rPr>
           <w:rFonts w:ascii="Ubuntu Mono" w:eastAsia="Times New Roman" w:hAnsi="Ubuntu Mono" w:cs="Courier New"/>
@@ -22872,7 +22286,6 @@
         </w:rPr>
         <w:t> list and </w:t>
       </w:r>
-      <w:proofErr w:type="gramStart"/>
       <w:r>
         <w:rPr>
           <w:rFonts w:ascii="Ubuntu Mono" w:eastAsia="Times New Roman" w:hAnsi="Ubuntu Mono" w:cs="Courier New"/>
@@ -22880,17 +22293,7 @@
           <w:shd w:val="clear" w:color="auto" w:fill="EAE9ED"/>
           <w:lang w:val="en-US" w:eastAsia="ru-RU"/>
         </w:rPr>
-        <w:t>print(</w:t>
-      </w:r>
-      <w:proofErr w:type="gramEnd"/>
-      <w:r>
-        <w:rPr>
-          <w:rFonts w:ascii="Ubuntu Mono" w:eastAsia="Times New Roman" w:hAnsi="Ubuntu Mono" w:cs="Courier New"/>
-          <w:color w:val="15141F"/>
-          <w:shd w:val="clear" w:color="auto" w:fill="EAE9ED"/>
-          <w:lang w:val="en-US" w:eastAsia="ru-RU"/>
-        </w:rPr>
-        <w:t>)</w:t>
+        <w:t>print()</w:t>
       </w:r>
       <w:r>
         <w:rPr>
@@ -23474,29 +22877,7 @@
           <w:szCs w:val="27"/>
           <w:lang w:val="en-US" w:eastAsia="ru-RU"/>
         </w:rPr>
-        <w:t xml:space="preserve">Inside </w:t>
-      </w:r>
-      <w:proofErr w:type="gramStart"/>
-      <w:r>
-        <w:rPr>
-          <w:rFonts w:ascii="Segoe UI" w:eastAsia="Times New Roman" w:hAnsi="Segoe UI" w:cs="Segoe UI"/>
-          <w:color w:val="10162F"/>
-          <w:sz w:val="27"/>
-          <w:szCs w:val="27"/>
-          <w:lang w:val="en-US" w:eastAsia="ru-RU"/>
-        </w:rPr>
-        <w:t>your</w:t>
-      </w:r>
-      <w:proofErr w:type="gramEnd"/>
-      <w:r>
-        <w:rPr>
-          <w:rFonts w:ascii="Segoe UI" w:eastAsia="Times New Roman" w:hAnsi="Segoe UI" w:cs="Segoe UI"/>
-          <w:color w:val="10162F"/>
-          <w:sz w:val="27"/>
-          <w:szCs w:val="27"/>
-          <w:lang w:val="en-US" w:eastAsia="ru-RU"/>
-        </w:rPr>
-        <w:t xml:space="preserve"> for loop, after you print each dog breed, check if the current element inside </w:t>
+        <w:t>Inside your for loop, after you print each dog breed, check if the current element inside </w:t>
       </w:r>
       <w:proofErr w:type="spellStart"/>
       <w:r>
@@ -23939,20 +23320,8 @@
           <w:szCs w:val="27"/>
           <w:lang w:val="en-US" w:eastAsia="ru-RU"/>
         </w:rPr>
-        <w:t>    </w:t>
-      </w:r>
-      <w:proofErr w:type="gramStart"/>
-      <w:r>
-        <w:rPr>
-          <w:rFonts w:ascii="Ubuntu Mono" w:eastAsia="Times New Roman" w:hAnsi="Ubuntu Mono" w:cs="Courier New"/>
-          <w:color w:val="FFFFFF"/>
-          <w:sz w:val="27"/>
-          <w:szCs w:val="27"/>
-          <w:lang w:val="en-US" w:eastAsia="ru-RU"/>
-        </w:rPr>
-        <w:t>print(</w:t>
-      </w:r>
-      <w:proofErr w:type="gramEnd"/>
+        <w:t>    print(</w:t>
+      </w:r>
       <w:r>
         <w:rPr>
           <w:rFonts w:ascii="Ubuntu Mono" w:eastAsia="Times New Roman" w:hAnsi="Ubuntu Mono" w:cs="Courier New"/>
@@ -24210,7 +23579,6 @@
         </w:rPr>
         <w:t>. Will it be before or after our </w:t>
       </w:r>
-      <w:proofErr w:type="gramStart"/>
       <w:r>
         <w:rPr>
           <w:rFonts w:ascii="Ubuntu Mono" w:eastAsia="Times New Roman" w:hAnsi="Ubuntu Mono" w:cs="Courier New"/>
@@ -24218,17 +23586,7 @@
           <w:shd w:val="clear" w:color="auto" w:fill="EAE9ED"/>
           <w:lang w:val="en-US" w:eastAsia="ru-RU"/>
         </w:rPr>
-        <w:t>print(</w:t>
-      </w:r>
-      <w:proofErr w:type="gramEnd"/>
-      <w:r>
-        <w:rPr>
-          <w:rFonts w:ascii="Ubuntu Mono" w:eastAsia="Times New Roman" w:hAnsi="Ubuntu Mono" w:cs="Courier New"/>
-          <w:color w:val="15141F"/>
-          <w:shd w:val="clear" w:color="auto" w:fill="EAE9ED"/>
-          <w:lang w:val="en-US" w:eastAsia="ru-RU"/>
-        </w:rPr>
-        <w:t>"They have the dog I want!")</w:t>
+        <w:t>print("They have the dog I want!")</w:t>
       </w:r>
     </w:p>
     <w:p>
@@ -24712,20 +24070,8 @@
           <w:szCs w:val="21"/>
           <w:lang w:val="en-US" w:eastAsia="ru-RU"/>
         </w:rPr>
-        <w:t>    </w:t>
-      </w:r>
-      <w:proofErr w:type="gramStart"/>
-      <w:r>
-        <w:rPr>
-          <w:rFonts w:ascii="Consolas" w:eastAsia="Times New Roman" w:hAnsi="Consolas" w:cs="Times New Roman"/>
-          <w:color w:val="FFFFFF"/>
-          <w:sz w:val="21"/>
-          <w:szCs w:val="21"/>
-          <w:lang w:val="en-US" w:eastAsia="ru-RU"/>
-        </w:rPr>
-        <w:t>print(</w:t>
-      </w:r>
-      <w:proofErr w:type="gramEnd"/>
+        <w:t>    print(</w:t>
+      </w:r>
       <w:r>
         <w:rPr>
           <w:rFonts w:ascii="Consolas" w:eastAsia="Times New Roman" w:hAnsi="Consolas" w:cs="Times New Roman"/>
@@ -24873,6 +24219,1467 @@
     </w:p>
     <w:p>
       <w:pPr>
+        <w:spacing w:after="0" w:line="240" w:lineRule="auto"/>
+        <w:rPr>
+          <w:rFonts w:ascii="Segoe UI" w:eastAsia="Times New Roman" w:hAnsi="Segoe UI" w:cs="Segoe UI"/>
+          <w:color w:val="10162F"/>
+          <w:sz w:val="27"/>
+          <w:szCs w:val="27"/>
+          <w:lang w:val="en-US" w:eastAsia="ru-RU"/>
+        </w:rPr>
+      </w:pPr>
+      <w:r>
+        <w:rPr>
+          <w:rFonts w:ascii="Segoe UI" w:eastAsia="Times New Roman" w:hAnsi="Segoe UI" w:cs="Segoe UI"/>
+          <w:b/>
+          <w:bCs/>
+          <w:color w:val="10162F"/>
+          <w:sz w:val="27"/>
+          <w:szCs w:val="27"/>
+          <w:lang w:val="en-US" w:eastAsia="ru-RU"/>
+        </w:rPr>
+        <w:t>Loop Control: Continue</w:t>
+      </w:r>
+    </w:p>
+    <w:p>
+      <w:pPr>
+        <w:spacing w:after="100" w:afterAutospacing="1" w:line="240" w:lineRule="auto"/>
+        <w:rPr>
+          <w:rFonts w:ascii="Segoe UI" w:eastAsia="Times New Roman" w:hAnsi="Segoe UI" w:cs="Segoe UI"/>
+          <w:color w:val="10162F"/>
+          <w:sz w:val="27"/>
+          <w:szCs w:val="27"/>
+          <w:lang w:val="en-US" w:eastAsia="ru-RU"/>
+        </w:rPr>
+      </w:pPr>
+      <w:r>
+        <w:rPr>
+          <w:rFonts w:ascii="Segoe UI" w:eastAsia="Times New Roman" w:hAnsi="Segoe UI" w:cs="Segoe UI"/>
+          <w:color w:val="10162F"/>
+          <w:sz w:val="27"/>
+          <w:szCs w:val="27"/>
+          <w:lang w:val="en-US" w:eastAsia="ru-RU"/>
+        </w:rPr>
+        <w:t>While the </w:t>
+      </w:r>
+      <w:r>
+        <w:rPr>
+          <w:rFonts w:ascii="Ubuntu Mono" w:eastAsia="Times New Roman" w:hAnsi="Ubuntu Mono" w:cs="Courier New"/>
+          <w:color w:val="15141F"/>
+          <w:shd w:val="clear" w:color="auto" w:fill="EAE9ED"/>
+          <w:lang w:val="en-US" w:eastAsia="ru-RU"/>
+        </w:rPr>
+        <w:t>break</w:t>
+      </w:r>
+      <w:r>
+        <w:rPr>
+          <w:rFonts w:ascii="Segoe UI" w:eastAsia="Times New Roman" w:hAnsi="Segoe UI" w:cs="Segoe UI"/>
+          <w:color w:val="10162F"/>
+          <w:sz w:val="27"/>
+          <w:szCs w:val="27"/>
+          <w:lang w:val="en-US" w:eastAsia="ru-RU"/>
+        </w:rPr>
+        <w:t> control statement will come in handy, there are other situations where we don’t want to end the loop entirely. What if we only want to skip the current iteration of the loop?</w:t>
+      </w:r>
+    </w:p>
+    <w:p>
+      <w:pPr>
+        <w:spacing w:after="100" w:afterAutospacing="1" w:line="240" w:lineRule="auto"/>
+        <w:rPr>
+          <w:rFonts w:ascii="Segoe UI" w:eastAsia="Times New Roman" w:hAnsi="Segoe UI" w:cs="Segoe UI"/>
+          <w:color w:val="10162F"/>
+          <w:sz w:val="27"/>
+          <w:szCs w:val="27"/>
+          <w:lang w:val="en-US" w:eastAsia="ru-RU"/>
+        </w:rPr>
+      </w:pPr>
+      <w:r>
+        <w:rPr>
+          <w:rFonts w:ascii="Segoe UI" w:eastAsia="Times New Roman" w:hAnsi="Segoe UI" w:cs="Segoe UI"/>
+          <w:color w:val="10162F"/>
+          <w:sz w:val="27"/>
+          <w:szCs w:val="27"/>
+          <w:lang w:val="en-US" w:eastAsia="ru-RU"/>
+        </w:rPr>
+        <w:t>Let’s take this list of integers as our example:</w:t>
+      </w:r>
+    </w:p>
+    <w:p>
+      <w:pPr>
+        <w:shd w:val="clear" w:color="auto" w:fill="211E2F"/>
+        <w:tabs>
+          <w:tab w:val="left" w:pos="916"/>
+          <w:tab w:val="left" w:pos="1832"/>
+          <w:tab w:val="left" w:pos="2748"/>
+          <w:tab w:val="left" w:pos="3664"/>
+          <w:tab w:val="left" w:pos="4580"/>
+          <w:tab w:val="left" w:pos="5496"/>
+          <w:tab w:val="left" w:pos="6412"/>
+          <w:tab w:val="left" w:pos="7328"/>
+          <w:tab w:val="left" w:pos="8244"/>
+          <w:tab w:val="left" w:pos="9160"/>
+          <w:tab w:val="left" w:pos="10076"/>
+          <w:tab w:val="left" w:pos="10992"/>
+          <w:tab w:val="left" w:pos="11908"/>
+          <w:tab w:val="left" w:pos="12824"/>
+          <w:tab w:val="left" w:pos="13740"/>
+          <w:tab w:val="left" w:pos="14656"/>
+        </w:tabs>
+        <w:spacing w:after="0" w:line="240" w:lineRule="auto"/>
+        <w:rPr>
+          <w:rFonts w:ascii="Ubuntu Mono" w:eastAsia="Times New Roman" w:hAnsi="Ubuntu Mono" w:cs="Courier New"/>
+          <w:color w:val="939598"/>
+          <w:sz w:val="27"/>
+          <w:szCs w:val="27"/>
+          <w:lang w:val="en-US" w:eastAsia="ru-RU"/>
+        </w:rPr>
+      </w:pPr>
+      <w:proofErr w:type="spellStart"/>
+      <w:r>
+        <w:rPr>
+          <w:rFonts w:ascii="Ubuntu Mono" w:eastAsia="Times New Roman" w:hAnsi="Ubuntu Mono" w:cs="Courier New"/>
+          <w:color w:val="FF8973"/>
+          <w:sz w:val="27"/>
+          <w:szCs w:val="27"/>
+          <w:lang w:val="en-US" w:eastAsia="ru-RU"/>
+        </w:rPr>
+        <w:lastRenderedPageBreak/>
+        <w:t>big_number_list</w:t>
+      </w:r>
+      <w:proofErr w:type="spellEnd"/>
+      <w:r>
+        <w:rPr>
+          <w:rFonts w:ascii="Ubuntu Mono" w:eastAsia="Times New Roman" w:hAnsi="Ubuntu Mono" w:cs="Courier New"/>
+          <w:color w:val="FFFFFF"/>
+          <w:sz w:val="27"/>
+          <w:szCs w:val="27"/>
+          <w:lang w:val="en-US" w:eastAsia="ru-RU"/>
+        </w:rPr>
+        <w:t xml:space="preserve"> = [</w:t>
+      </w:r>
+      <w:r>
+        <w:rPr>
+          <w:rFonts w:ascii="Ubuntu Mono" w:eastAsia="Times New Roman" w:hAnsi="Ubuntu Mono" w:cs="Courier New"/>
+          <w:color w:val="FF8973"/>
+          <w:sz w:val="27"/>
+          <w:szCs w:val="27"/>
+          <w:lang w:val="en-US" w:eastAsia="ru-RU"/>
+        </w:rPr>
+        <w:t>1</w:t>
+      </w:r>
+      <w:r>
+        <w:rPr>
+          <w:rFonts w:ascii="Ubuntu Mono" w:eastAsia="Times New Roman" w:hAnsi="Ubuntu Mono" w:cs="Courier New"/>
+          <w:color w:val="FFFFFF"/>
+          <w:sz w:val="27"/>
+          <w:szCs w:val="27"/>
+          <w:lang w:val="en-US" w:eastAsia="ru-RU"/>
+        </w:rPr>
+        <w:t xml:space="preserve">, </w:t>
+      </w:r>
+      <w:r>
+        <w:rPr>
+          <w:rFonts w:ascii="Ubuntu Mono" w:eastAsia="Times New Roman" w:hAnsi="Ubuntu Mono" w:cs="Courier New"/>
+          <w:color w:val="FF8973"/>
+          <w:sz w:val="27"/>
+          <w:szCs w:val="27"/>
+          <w:lang w:val="en-US" w:eastAsia="ru-RU"/>
+        </w:rPr>
+        <w:t>2</w:t>
+      </w:r>
+      <w:r>
+        <w:rPr>
+          <w:rFonts w:ascii="Ubuntu Mono" w:eastAsia="Times New Roman" w:hAnsi="Ubuntu Mono" w:cs="Courier New"/>
+          <w:color w:val="FFFFFF"/>
+          <w:sz w:val="27"/>
+          <w:szCs w:val="27"/>
+          <w:lang w:val="en-US" w:eastAsia="ru-RU"/>
+        </w:rPr>
+        <w:t xml:space="preserve">, </w:t>
+      </w:r>
+      <w:r>
+        <w:rPr>
+          <w:rFonts w:ascii="Ubuntu Mono" w:eastAsia="Times New Roman" w:hAnsi="Ubuntu Mono" w:cs="Courier New"/>
+          <w:color w:val="FF8973"/>
+          <w:sz w:val="27"/>
+          <w:szCs w:val="27"/>
+          <w:lang w:val="en-US" w:eastAsia="ru-RU"/>
+        </w:rPr>
+        <w:t>-1</w:t>
+      </w:r>
+      <w:r>
+        <w:rPr>
+          <w:rFonts w:ascii="Ubuntu Mono" w:eastAsia="Times New Roman" w:hAnsi="Ubuntu Mono" w:cs="Courier New"/>
+          <w:color w:val="FFFFFF"/>
+          <w:sz w:val="27"/>
+          <w:szCs w:val="27"/>
+          <w:lang w:val="en-US" w:eastAsia="ru-RU"/>
+        </w:rPr>
+        <w:t xml:space="preserve">, </w:t>
+      </w:r>
+      <w:r>
+        <w:rPr>
+          <w:rFonts w:ascii="Ubuntu Mono" w:eastAsia="Times New Roman" w:hAnsi="Ubuntu Mono" w:cs="Courier New"/>
+          <w:color w:val="FF8973"/>
+          <w:sz w:val="27"/>
+          <w:szCs w:val="27"/>
+          <w:lang w:val="en-US" w:eastAsia="ru-RU"/>
+        </w:rPr>
+        <w:t>4</w:t>
+      </w:r>
+      <w:r>
+        <w:rPr>
+          <w:rFonts w:ascii="Ubuntu Mono" w:eastAsia="Times New Roman" w:hAnsi="Ubuntu Mono" w:cs="Courier New"/>
+          <w:color w:val="FFFFFF"/>
+          <w:sz w:val="27"/>
+          <w:szCs w:val="27"/>
+          <w:lang w:val="en-US" w:eastAsia="ru-RU"/>
+        </w:rPr>
+        <w:t xml:space="preserve">, </w:t>
+      </w:r>
+      <w:r>
+        <w:rPr>
+          <w:rFonts w:ascii="Ubuntu Mono" w:eastAsia="Times New Roman" w:hAnsi="Ubuntu Mono" w:cs="Courier New"/>
+          <w:color w:val="FF8973"/>
+          <w:sz w:val="27"/>
+          <w:szCs w:val="27"/>
+          <w:lang w:val="en-US" w:eastAsia="ru-RU"/>
+        </w:rPr>
+        <w:t>-5</w:t>
+      </w:r>
+      <w:r>
+        <w:rPr>
+          <w:rFonts w:ascii="Ubuntu Mono" w:eastAsia="Times New Roman" w:hAnsi="Ubuntu Mono" w:cs="Courier New"/>
+          <w:color w:val="FFFFFF"/>
+          <w:sz w:val="27"/>
+          <w:szCs w:val="27"/>
+          <w:lang w:val="en-US" w:eastAsia="ru-RU"/>
+        </w:rPr>
+        <w:t xml:space="preserve">, </w:t>
+      </w:r>
+      <w:r>
+        <w:rPr>
+          <w:rFonts w:ascii="Ubuntu Mono" w:eastAsia="Times New Roman" w:hAnsi="Ubuntu Mono" w:cs="Courier New"/>
+          <w:color w:val="FF8973"/>
+          <w:sz w:val="27"/>
+          <w:szCs w:val="27"/>
+          <w:lang w:val="en-US" w:eastAsia="ru-RU"/>
+        </w:rPr>
+        <w:t>5</w:t>
+      </w:r>
+      <w:r>
+        <w:rPr>
+          <w:rFonts w:ascii="Ubuntu Mono" w:eastAsia="Times New Roman" w:hAnsi="Ubuntu Mono" w:cs="Courier New"/>
+          <w:color w:val="FFFFFF"/>
+          <w:sz w:val="27"/>
+          <w:szCs w:val="27"/>
+          <w:lang w:val="en-US" w:eastAsia="ru-RU"/>
+        </w:rPr>
+        <w:t xml:space="preserve">, </w:t>
+      </w:r>
+      <w:r>
+        <w:rPr>
+          <w:rFonts w:ascii="Ubuntu Mono" w:eastAsia="Times New Roman" w:hAnsi="Ubuntu Mono" w:cs="Courier New"/>
+          <w:color w:val="FF8973"/>
+          <w:sz w:val="27"/>
+          <w:szCs w:val="27"/>
+          <w:lang w:val="en-US" w:eastAsia="ru-RU"/>
+        </w:rPr>
+        <w:t>2</w:t>
+      </w:r>
+      <w:r>
+        <w:rPr>
+          <w:rFonts w:ascii="Ubuntu Mono" w:eastAsia="Times New Roman" w:hAnsi="Ubuntu Mono" w:cs="Courier New"/>
+          <w:color w:val="FFFFFF"/>
+          <w:sz w:val="27"/>
+          <w:szCs w:val="27"/>
+          <w:lang w:val="en-US" w:eastAsia="ru-RU"/>
+        </w:rPr>
+        <w:t xml:space="preserve">, </w:t>
+      </w:r>
+      <w:r>
+        <w:rPr>
+          <w:rFonts w:ascii="Ubuntu Mono" w:eastAsia="Times New Roman" w:hAnsi="Ubuntu Mono" w:cs="Courier New"/>
+          <w:color w:val="FF8973"/>
+          <w:sz w:val="27"/>
+          <w:szCs w:val="27"/>
+          <w:lang w:val="en-US" w:eastAsia="ru-RU"/>
+        </w:rPr>
+        <w:t>-9</w:t>
+      </w:r>
+      <w:r>
+        <w:rPr>
+          <w:rFonts w:ascii="Ubuntu Mono" w:eastAsia="Times New Roman" w:hAnsi="Ubuntu Mono" w:cs="Courier New"/>
+          <w:color w:val="FFFFFF"/>
+          <w:sz w:val="27"/>
+          <w:szCs w:val="27"/>
+          <w:lang w:val="en-US" w:eastAsia="ru-RU"/>
+        </w:rPr>
+        <w:t>]</w:t>
+      </w:r>
+    </w:p>
+    <w:p>
+      <w:pPr>
+        <w:spacing w:after="100" w:afterAutospacing="1" w:line="240" w:lineRule="auto"/>
+        <w:rPr>
+          <w:rFonts w:ascii="Segoe UI" w:eastAsia="Times New Roman" w:hAnsi="Segoe UI" w:cs="Segoe UI"/>
+          <w:color w:val="10162F"/>
+          <w:sz w:val="27"/>
+          <w:szCs w:val="27"/>
+          <w:lang w:val="en-US" w:eastAsia="ru-RU"/>
+        </w:rPr>
+      </w:pPr>
+      <w:r>
+        <w:rPr>
+          <w:rFonts w:ascii="Segoe UI" w:eastAsia="Times New Roman" w:hAnsi="Segoe UI" w:cs="Segoe UI"/>
+          <w:color w:val="10162F"/>
+          <w:sz w:val="27"/>
+          <w:szCs w:val="27"/>
+          <w:lang w:val="en-US" w:eastAsia="ru-RU"/>
+        </w:rPr>
+        <w:t>What if we want to print out all of the numbers in a list, but only if they are positive integers. We can use another common loop control statement called </w:t>
+      </w:r>
+      <w:r>
+        <w:rPr>
+          <w:rFonts w:ascii="Ubuntu Mono" w:eastAsia="Times New Roman" w:hAnsi="Ubuntu Mono" w:cs="Courier New"/>
+          <w:color w:val="15141F"/>
+          <w:shd w:val="clear" w:color="auto" w:fill="EAE9ED"/>
+          <w:lang w:val="en-US" w:eastAsia="ru-RU"/>
+        </w:rPr>
+        <w:t>continue</w:t>
+      </w:r>
+      <w:r>
+        <w:rPr>
+          <w:rFonts w:ascii="Segoe UI" w:eastAsia="Times New Roman" w:hAnsi="Segoe UI" w:cs="Segoe UI"/>
+          <w:color w:val="10162F"/>
+          <w:sz w:val="27"/>
+          <w:szCs w:val="27"/>
+          <w:lang w:val="en-US" w:eastAsia="ru-RU"/>
+        </w:rPr>
+        <w:t>.</w:t>
+      </w:r>
+    </w:p>
+    <w:p>
+      <w:pPr>
+        <w:shd w:val="clear" w:color="auto" w:fill="211E2F"/>
+        <w:tabs>
+          <w:tab w:val="left" w:pos="916"/>
+          <w:tab w:val="left" w:pos="1832"/>
+          <w:tab w:val="left" w:pos="2748"/>
+          <w:tab w:val="left" w:pos="3664"/>
+          <w:tab w:val="left" w:pos="4580"/>
+          <w:tab w:val="left" w:pos="5496"/>
+          <w:tab w:val="left" w:pos="6412"/>
+          <w:tab w:val="left" w:pos="7328"/>
+          <w:tab w:val="left" w:pos="8244"/>
+          <w:tab w:val="left" w:pos="9160"/>
+          <w:tab w:val="left" w:pos="10076"/>
+          <w:tab w:val="left" w:pos="10992"/>
+          <w:tab w:val="left" w:pos="11908"/>
+          <w:tab w:val="left" w:pos="12824"/>
+          <w:tab w:val="left" w:pos="13740"/>
+          <w:tab w:val="left" w:pos="14656"/>
+        </w:tabs>
+        <w:spacing w:after="0" w:line="240" w:lineRule="auto"/>
+        <w:rPr>
+          <w:rFonts w:ascii="Ubuntu Mono" w:eastAsia="Times New Roman" w:hAnsi="Ubuntu Mono" w:cs="Courier New"/>
+          <w:color w:val="939598"/>
+          <w:sz w:val="27"/>
+          <w:szCs w:val="27"/>
+          <w:lang w:val="en-US" w:eastAsia="ru-RU"/>
+        </w:rPr>
+      </w:pPr>
+      <w:r>
+        <w:rPr>
+          <w:rFonts w:ascii="Ubuntu Mono" w:eastAsia="Times New Roman" w:hAnsi="Ubuntu Mono" w:cs="Courier New"/>
+          <w:color w:val="B3CCFF"/>
+          <w:sz w:val="27"/>
+          <w:szCs w:val="27"/>
+          <w:lang w:val="en-US" w:eastAsia="ru-RU"/>
+        </w:rPr>
+        <w:t>for</w:t>
+      </w:r>
+      <w:r>
+        <w:rPr>
+          <w:rFonts w:ascii="Ubuntu Mono" w:eastAsia="Times New Roman" w:hAnsi="Ubuntu Mono" w:cs="Courier New"/>
+          <w:color w:val="FFFFFF"/>
+          <w:sz w:val="27"/>
+          <w:szCs w:val="27"/>
+          <w:lang w:val="en-US" w:eastAsia="ru-RU"/>
+        </w:rPr>
+        <w:t xml:space="preserve"> </w:t>
+      </w:r>
+      <w:proofErr w:type="spellStart"/>
+      <w:r>
+        <w:rPr>
+          <w:rFonts w:ascii="Ubuntu Mono" w:eastAsia="Times New Roman" w:hAnsi="Ubuntu Mono" w:cs="Courier New"/>
+          <w:color w:val="FF8973"/>
+          <w:sz w:val="27"/>
+          <w:szCs w:val="27"/>
+          <w:lang w:val="en-US" w:eastAsia="ru-RU"/>
+        </w:rPr>
+        <w:t>i</w:t>
+      </w:r>
+      <w:proofErr w:type="spellEnd"/>
+      <w:r>
+        <w:rPr>
+          <w:rFonts w:ascii="Ubuntu Mono" w:eastAsia="Times New Roman" w:hAnsi="Ubuntu Mono" w:cs="Courier New"/>
+          <w:color w:val="FFFFFF"/>
+          <w:sz w:val="27"/>
+          <w:szCs w:val="27"/>
+          <w:lang w:val="en-US" w:eastAsia="ru-RU"/>
+        </w:rPr>
+        <w:t xml:space="preserve"> </w:t>
+      </w:r>
+      <w:r>
+        <w:rPr>
+          <w:rFonts w:ascii="Ubuntu Mono" w:eastAsia="Times New Roman" w:hAnsi="Ubuntu Mono" w:cs="Courier New"/>
+          <w:color w:val="B3CCFF"/>
+          <w:sz w:val="27"/>
+          <w:szCs w:val="27"/>
+          <w:lang w:val="en-US" w:eastAsia="ru-RU"/>
+        </w:rPr>
+        <w:t>in</w:t>
+      </w:r>
+      <w:r>
+        <w:rPr>
+          <w:rFonts w:ascii="Ubuntu Mono" w:eastAsia="Times New Roman" w:hAnsi="Ubuntu Mono" w:cs="Courier New"/>
+          <w:color w:val="FFFFFF"/>
+          <w:sz w:val="27"/>
+          <w:szCs w:val="27"/>
+          <w:lang w:val="en-US" w:eastAsia="ru-RU"/>
+        </w:rPr>
+        <w:t xml:space="preserve"> </w:t>
+      </w:r>
+      <w:proofErr w:type="spellStart"/>
+      <w:r>
+        <w:rPr>
+          <w:rFonts w:ascii="Ubuntu Mono" w:eastAsia="Times New Roman" w:hAnsi="Ubuntu Mono" w:cs="Courier New"/>
+          <w:color w:val="FF8973"/>
+          <w:sz w:val="27"/>
+          <w:szCs w:val="27"/>
+          <w:lang w:val="en-US" w:eastAsia="ru-RU"/>
+        </w:rPr>
+        <w:t>big_number_list</w:t>
+      </w:r>
+      <w:proofErr w:type="spellEnd"/>
+      <w:r>
+        <w:rPr>
+          <w:rFonts w:ascii="Ubuntu Mono" w:eastAsia="Times New Roman" w:hAnsi="Ubuntu Mono" w:cs="Courier New"/>
+          <w:color w:val="FFFFFF"/>
+          <w:sz w:val="27"/>
+          <w:szCs w:val="27"/>
+          <w:lang w:val="en-US" w:eastAsia="ru-RU"/>
+        </w:rPr>
+        <w:t>:</w:t>
+      </w:r>
+      <w:r>
+        <w:rPr>
+          <w:rFonts w:ascii="Ubuntu Mono" w:eastAsia="Times New Roman" w:hAnsi="Ubuntu Mono" w:cs="Courier New"/>
+          <w:color w:val="939598"/>
+          <w:sz w:val="27"/>
+          <w:szCs w:val="27"/>
+          <w:lang w:val="en-US" w:eastAsia="ru-RU"/>
+        </w:rPr>
+        <w:br/>
+      </w:r>
+      <w:r>
+        <w:rPr>
+          <w:rFonts w:ascii="Ubuntu Mono" w:eastAsia="Times New Roman" w:hAnsi="Ubuntu Mono" w:cs="Courier New"/>
+          <w:color w:val="FFFFFF"/>
+          <w:sz w:val="27"/>
+          <w:szCs w:val="27"/>
+          <w:lang w:val="en-US" w:eastAsia="ru-RU"/>
+        </w:rPr>
+        <w:t>  </w:t>
+      </w:r>
+      <w:r>
+        <w:rPr>
+          <w:rFonts w:ascii="Ubuntu Mono" w:eastAsia="Times New Roman" w:hAnsi="Ubuntu Mono" w:cs="Courier New"/>
+          <w:color w:val="B3CCFF"/>
+          <w:sz w:val="27"/>
+          <w:szCs w:val="27"/>
+          <w:lang w:val="en-US" w:eastAsia="ru-RU"/>
+        </w:rPr>
+        <w:t>if</w:t>
+      </w:r>
+      <w:r>
+        <w:rPr>
+          <w:rFonts w:ascii="Ubuntu Mono" w:eastAsia="Times New Roman" w:hAnsi="Ubuntu Mono" w:cs="Courier New"/>
+          <w:color w:val="FFFFFF"/>
+          <w:sz w:val="27"/>
+          <w:szCs w:val="27"/>
+          <w:lang w:val="en-US" w:eastAsia="ru-RU"/>
+        </w:rPr>
+        <w:t xml:space="preserve"> </w:t>
+      </w:r>
+      <w:proofErr w:type="spellStart"/>
+      <w:r>
+        <w:rPr>
+          <w:rFonts w:ascii="Ubuntu Mono" w:eastAsia="Times New Roman" w:hAnsi="Ubuntu Mono" w:cs="Courier New"/>
+          <w:color w:val="FF8973"/>
+          <w:sz w:val="27"/>
+          <w:szCs w:val="27"/>
+          <w:lang w:val="en-US" w:eastAsia="ru-RU"/>
+        </w:rPr>
+        <w:t>i</w:t>
+      </w:r>
+      <w:proofErr w:type="spellEnd"/>
+      <w:r>
+        <w:rPr>
+          <w:rFonts w:ascii="Ubuntu Mono" w:eastAsia="Times New Roman" w:hAnsi="Ubuntu Mono" w:cs="Courier New"/>
+          <w:color w:val="FFFFFF"/>
+          <w:sz w:val="27"/>
+          <w:szCs w:val="27"/>
+          <w:lang w:val="en-US" w:eastAsia="ru-RU"/>
+        </w:rPr>
+        <w:t xml:space="preserve"> </w:t>
+      </w:r>
+      <w:r>
+        <w:rPr>
+          <w:rFonts w:ascii="Ubuntu Mono" w:eastAsia="Times New Roman" w:hAnsi="Ubuntu Mono" w:cs="Courier New"/>
+          <w:color w:val="FF8973"/>
+          <w:sz w:val="27"/>
+          <w:szCs w:val="27"/>
+          <w:lang w:val="en-US" w:eastAsia="ru-RU"/>
+        </w:rPr>
+        <w:t>&lt;</w:t>
+      </w:r>
+      <w:r>
+        <w:rPr>
+          <w:rFonts w:ascii="Ubuntu Mono" w:eastAsia="Times New Roman" w:hAnsi="Ubuntu Mono" w:cs="Courier New"/>
+          <w:color w:val="FFFFFF"/>
+          <w:sz w:val="27"/>
+          <w:szCs w:val="27"/>
+          <w:lang w:val="en-US" w:eastAsia="ru-RU"/>
+        </w:rPr>
+        <w:t xml:space="preserve">= </w:t>
+      </w:r>
+      <w:r>
+        <w:rPr>
+          <w:rFonts w:ascii="Ubuntu Mono" w:eastAsia="Times New Roman" w:hAnsi="Ubuntu Mono" w:cs="Courier New"/>
+          <w:color w:val="FF8973"/>
+          <w:sz w:val="27"/>
+          <w:szCs w:val="27"/>
+          <w:lang w:val="en-US" w:eastAsia="ru-RU"/>
+        </w:rPr>
+        <w:t>0</w:t>
+      </w:r>
+      <w:r>
+        <w:rPr>
+          <w:rFonts w:ascii="Ubuntu Mono" w:eastAsia="Times New Roman" w:hAnsi="Ubuntu Mono" w:cs="Courier New"/>
+          <w:color w:val="FFFFFF"/>
+          <w:sz w:val="27"/>
+          <w:szCs w:val="27"/>
+          <w:lang w:val="en-US" w:eastAsia="ru-RU"/>
+        </w:rPr>
+        <w:t>:</w:t>
+      </w:r>
+      <w:r>
+        <w:rPr>
+          <w:rFonts w:ascii="Ubuntu Mono" w:eastAsia="Times New Roman" w:hAnsi="Ubuntu Mono" w:cs="Courier New"/>
+          <w:color w:val="939598"/>
+          <w:sz w:val="27"/>
+          <w:szCs w:val="27"/>
+          <w:lang w:val="en-US" w:eastAsia="ru-RU"/>
+        </w:rPr>
+        <w:br/>
+      </w:r>
+      <w:r>
+        <w:rPr>
+          <w:rFonts w:ascii="Ubuntu Mono" w:eastAsia="Times New Roman" w:hAnsi="Ubuntu Mono" w:cs="Courier New"/>
+          <w:color w:val="FFFFFF"/>
+          <w:sz w:val="27"/>
+          <w:szCs w:val="27"/>
+          <w:lang w:val="en-US" w:eastAsia="ru-RU"/>
+        </w:rPr>
+        <w:t>    </w:t>
+      </w:r>
+      <w:r>
+        <w:rPr>
+          <w:rFonts w:ascii="Ubuntu Mono" w:eastAsia="Times New Roman" w:hAnsi="Ubuntu Mono" w:cs="Courier New"/>
+          <w:color w:val="B3CCFF"/>
+          <w:sz w:val="27"/>
+          <w:szCs w:val="27"/>
+          <w:lang w:val="en-US" w:eastAsia="ru-RU"/>
+        </w:rPr>
+        <w:t>continue</w:t>
+      </w:r>
+      <w:r>
+        <w:rPr>
+          <w:rFonts w:ascii="Ubuntu Mono" w:eastAsia="Times New Roman" w:hAnsi="Ubuntu Mono" w:cs="Courier New"/>
+          <w:color w:val="939598"/>
+          <w:sz w:val="27"/>
+          <w:szCs w:val="27"/>
+          <w:lang w:val="en-US" w:eastAsia="ru-RU"/>
+        </w:rPr>
+        <w:br/>
+      </w:r>
+      <w:r>
+        <w:rPr>
+          <w:rFonts w:ascii="Ubuntu Mono" w:eastAsia="Times New Roman" w:hAnsi="Ubuntu Mono" w:cs="Courier New"/>
+          <w:color w:val="FFFFFF"/>
+          <w:sz w:val="27"/>
+          <w:szCs w:val="27"/>
+          <w:lang w:val="en-US" w:eastAsia="ru-RU"/>
+        </w:rPr>
+        <w:t>  print(</w:t>
+      </w:r>
+      <w:proofErr w:type="spellStart"/>
+      <w:r>
+        <w:rPr>
+          <w:rFonts w:ascii="Ubuntu Mono" w:eastAsia="Times New Roman" w:hAnsi="Ubuntu Mono" w:cs="Courier New"/>
+          <w:color w:val="FF8973"/>
+          <w:sz w:val="27"/>
+          <w:szCs w:val="27"/>
+          <w:lang w:val="en-US" w:eastAsia="ru-RU"/>
+        </w:rPr>
+        <w:t>i</w:t>
+      </w:r>
+      <w:proofErr w:type="spellEnd"/>
+      <w:r>
+        <w:rPr>
+          <w:rFonts w:ascii="Ubuntu Mono" w:eastAsia="Times New Roman" w:hAnsi="Ubuntu Mono" w:cs="Courier New"/>
+          <w:color w:val="FFFFFF"/>
+          <w:sz w:val="27"/>
+          <w:szCs w:val="27"/>
+          <w:lang w:val="en-US" w:eastAsia="ru-RU"/>
+        </w:rPr>
+        <w:t>)</w:t>
+      </w:r>
+    </w:p>
+    <w:p>
+      <w:pPr>
+        <w:spacing w:after="100" w:afterAutospacing="1" w:line="240" w:lineRule="auto"/>
+        <w:rPr>
+          <w:rFonts w:ascii="Segoe UI" w:eastAsia="Times New Roman" w:hAnsi="Segoe UI" w:cs="Segoe UI"/>
+          <w:color w:val="10162F"/>
+          <w:sz w:val="27"/>
+          <w:szCs w:val="27"/>
+          <w:lang w:val="en-US" w:eastAsia="ru-RU"/>
+        </w:rPr>
+      </w:pPr>
+      <w:r>
+        <w:rPr>
+          <w:rFonts w:ascii="Segoe UI" w:eastAsia="Times New Roman" w:hAnsi="Segoe UI" w:cs="Segoe UI"/>
+          <w:color w:val="10162F"/>
+          <w:sz w:val="27"/>
+          <w:szCs w:val="27"/>
+          <w:lang w:val="en-US" w:eastAsia="ru-RU"/>
+        </w:rPr>
+        <w:t>This would produce the output:</w:t>
+      </w:r>
+    </w:p>
+    <w:p>
+      <w:pPr>
+        <w:shd w:val="clear" w:color="auto" w:fill="211E2F"/>
+        <w:tabs>
+          <w:tab w:val="left" w:pos="916"/>
+          <w:tab w:val="left" w:pos="1832"/>
+          <w:tab w:val="left" w:pos="2748"/>
+          <w:tab w:val="left" w:pos="3664"/>
+          <w:tab w:val="left" w:pos="4580"/>
+          <w:tab w:val="left" w:pos="5496"/>
+          <w:tab w:val="left" w:pos="6412"/>
+          <w:tab w:val="left" w:pos="7328"/>
+          <w:tab w:val="left" w:pos="8244"/>
+          <w:tab w:val="left" w:pos="9160"/>
+          <w:tab w:val="left" w:pos="10076"/>
+          <w:tab w:val="left" w:pos="10992"/>
+          <w:tab w:val="left" w:pos="11908"/>
+          <w:tab w:val="left" w:pos="12824"/>
+          <w:tab w:val="left" w:pos="13740"/>
+          <w:tab w:val="left" w:pos="14656"/>
+        </w:tabs>
+        <w:spacing w:after="0" w:line="240" w:lineRule="auto"/>
+        <w:rPr>
+          <w:rFonts w:ascii="Ubuntu Mono" w:eastAsia="Times New Roman" w:hAnsi="Ubuntu Mono" w:cs="Courier New"/>
+          <w:color w:val="939598"/>
+          <w:sz w:val="27"/>
+          <w:szCs w:val="27"/>
+          <w:lang w:eastAsia="ru-RU"/>
+        </w:rPr>
+      </w:pPr>
+      <w:r>
+        <w:rPr>
+          <w:rFonts w:ascii="Ubuntu Mono" w:eastAsia="Times New Roman" w:hAnsi="Ubuntu Mono" w:cs="Courier New"/>
+          <w:color w:val="FF8973"/>
+          <w:sz w:val="27"/>
+          <w:szCs w:val="27"/>
+          <w:lang w:eastAsia="ru-RU"/>
+        </w:rPr>
+        <w:t>1</w:t>
+      </w:r>
+      <w:r>
+        <w:rPr>
+          <w:rFonts w:ascii="Ubuntu Mono" w:eastAsia="Times New Roman" w:hAnsi="Ubuntu Mono" w:cs="Courier New"/>
+          <w:color w:val="939598"/>
+          <w:sz w:val="27"/>
+          <w:szCs w:val="27"/>
+          <w:lang w:eastAsia="ru-RU"/>
+        </w:rPr>
+        <w:br/>
+      </w:r>
+      <w:r>
+        <w:rPr>
+          <w:rFonts w:ascii="Ubuntu Mono" w:eastAsia="Times New Roman" w:hAnsi="Ubuntu Mono" w:cs="Courier New"/>
+          <w:color w:val="FF8973"/>
+          <w:sz w:val="27"/>
+          <w:szCs w:val="27"/>
+          <w:lang w:eastAsia="ru-RU"/>
+        </w:rPr>
+        <w:t>2</w:t>
+      </w:r>
+      <w:r>
+        <w:rPr>
+          <w:rFonts w:ascii="Ubuntu Mono" w:eastAsia="Times New Roman" w:hAnsi="Ubuntu Mono" w:cs="Courier New"/>
+          <w:color w:val="939598"/>
+          <w:sz w:val="27"/>
+          <w:szCs w:val="27"/>
+          <w:lang w:eastAsia="ru-RU"/>
+        </w:rPr>
+        <w:br/>
+      </w:r>
+      <w:r>
+        <w:rPr>
+          <w:rFonts w:ascii="Ubuntu Mono" w:eastAsia="Times New Roman" w:hAnsi="Ubuntu Mono" w:cs="Courier New"/>
+          <w:color w:val="FF8973"/>
+          <w:sz w:val="27"/>
+          <w:szCs w:val="27"/>
+          <w:lang w:eastAsia="ru-RU"/>
+        </w:rPr>
+        <w:t>4</w:t>
+      </w:r>
+      <w:r>
+        <w:rPr>
+          <w:rFonts w:ascii="Ubuntu Mono" w:eastAsia="Times New Roman" w:hAnsi="Ubuntu Mono" w:cs="Courier New"/>
+          <w:color w:val="939598"/>
+          <w:sz w:val="27"/>
+          <w:szCs w:val="27"/>
+          <w:lang w:eastAsia="ru-RU"/>
+        </w:rPr>
+        <w:br/>
+      </w:r>
+      <w:r>
+        <w:rPr>
+          <w:rFonts w:ascii="Ubuntu Mono" w:eastAsia="Times New Roman" w:hAnsi="Ubuntu Mono" w:cs="Courier New"/>
+          <w:color w:val="FF8973"/>
+          <w:sz w:val="27"/>
+          <w:szCs w:val="27"/>
+          <w:lang w:eastAsia="ru-RU"/>
+        </w:rPr>
+        <w:t>5</w:t>
+      </w:r>
+      <w:r>
+        <w:rPr>
+          <w:rFonts w:ascii="Ubuntu Mono" w:eastAsia="Times New Roman" w:hAnsi="Ubuntu Mono" w:cs="Courier New"/>
+          <w:color w:val="939598"/>
+          <w:sz w:val="27"/>
+          <w:szCs w:val="27"/>
+          <w:lang w:eastAsia="ru-RU"/>
+        </w:rPr>
+        <w:br/>
+      </w:r>
+      <w:r>
+        <w:rPr>
+          <w:rFonts w:ascii="Ubuntu Mono" w:eastAsia="Times New Roman" w:hAnsi="Ubuntu Mono" w:cs="Courier New"/>
+          <w:color w:val="FF8973"/>
+          <w:sz w:val="27"/>
+          <w:szCs w:val="27"/>
+          <w:lang w:eastAsia="ru-RU"/>
+        </w:rPr>
+        <w:t>2</w:t>
+      </w:r>
+    </w:p>
+    <w:p>
+      <w:pPr>
+        <w:spacing w:after="100" w:afterAutospacing="1" w:line="240" w:lineRule="auto"/>
+        <w:rPr>
+          <w:rFonts w:ascii="Segoe UI" w:eastAsia="Times New Roman" w:hAnsi="Segoe UI" w:cs="Segoe UI"/>
+          <w:color w:val="10162F"/>
+          <w:sz w:val="27"/>
+          <w:szCs w:val="27"/>
+          <w:lang w:eastAsia="ru-RU"/>
+        </w:rPr>
+      </w:pPr>
+      <w:proofErr w:type="spellStart"/>
+      <w:r>
+        <w:rPr>
+          <w:rFonts w:ascii="Segoe UI" w:eastAsia="Times New Roman" w:hAnsi="Segoe UI" w:cs="Segoe UI"/>
+          <w:color w:val="10162F"/>
+          <w:sz w:val="27"/>
+          <w:szCs w:val="27"/>
+          <w:lang w:eastAsia="ru-RU"/>
+        </w:rPr>
+        <w:t>Notice</w:t>
+      </w:r>
+      <w:proofErr w:type="spellEnd"/>
+      <w:r>
+        <w:rPr>
+          <w:rFonts w:ascii="Segoe UI" w:eastAsia="Times New Roman" w:hAnsi="Segoe UI" w:cs="Segoe UI"/>
+          <w:color w:val="10162F"/>
+          <w:sz w:val="27"/>
+          <w:szCs w:val="27"/>
+          <w:lang w:eastAsia="ru-RU"/>
+        </w:rPr>
+        <w:t xml:space="preserve"> a </w:t>
+      </w:r>
+      <w:proofErr w:type="spellStart"/>
+      <w:r>
+        <w:rPr>
+          <w:rFonts w:ascii="Segoe UI" w:eastAsia="Times New Roman" w:hAnsi="Segoe UI" w:cs="Segoe UI"/>
+          <w:color w:val="10162F"/>
+          <w:sz w:val="27"/>
+          <w:szCs w:val="27"/>
+          <w:lang w:eastAsia="ru-RU"/>
+        </w:rPr>
+        <w:t>few</w:t>
+      </w:r>
+      <w:proofErr w:type="spellEnd"/>
+      <w:r>
+        <w:rPr>
+          <w:rFonts w:ascii="Segoe UI" w:eastAsia="Times New Roman" w:hAnsi="Segoe UI" w:cs="Segoe UI"/>
+          <w:color w:val="10162F"/>
+          <w:sz w:val="27"/>
+          <w:szCs w:val="27"/>
+          <w:lang w:eastAsia="ru-RU"/>
+        </w:rPr>
+        <w:t xml:space="preserve"> </w:t>
+      </w:r>
+      <w:proofErr w:type="spellStart"/>
+      <w:r>
+        <w:rPr>
+          <w:rFonts w:ascii="Segoe UI" w:eastAsia="Times New Roman" w:hAnsi="Segoe UI" w:cs="Segoe UI"/>
+          <w:color w:val="10162F"/>
+          <w:sz w:val="27"/>
+          <w:szCs w:val="27"/>
+          <w:lang w:eastAsia="ru-RU"/>
+        </w:rPr>
+        <w:t>things</w:t>
+      </w:r>
+      <w:proofErr w:type="spellEnd"/>
+      <w:r>
+        <w:rPr>
+          <w:rFonts w:ascii="Segoe UI" w:eastAsia="Times New Roman" w:hAnsi="Segoe UI" w:cs="Segoe UI"/>
+          <w:color w:val="10162F"/>
+          <w:sz w:val="27"/>
+          <w:szCs w:val="27"/>
+          <w:lang w:eastAsia="ru-RU"/>
+        </w:rPr>
+        <w:t>:</w:t>
+      </w:r>
+    </w:p>
+    <w:p>
+      <w:pPr>
+        <w:numPr>
+          <w:ilvl w:val="0"/>
+          <w:numId w:val="16"/>
+        </w:numPr>
+        <w:spacing w:before="100" w:beforeAutospacing="1" w:after="100" w:afterAutospacing="1" w:line="240" w:lineRule="auto"/>
+        <w:rPr>
+          <w:rFonts w:ascii="Segoe UI" w:eastAsia="Times New Roman" w:hAnsi="Segoe UI" w:cs="Segoe UI"/>
+          <w:color w:val="10162F"/>
+          <w:sz w:val="27"/>
+          <w:szCs w:val="27"/>
+          <w:lang w:val="en-US" w:eastAsia="ru-RU"/>
+        </w:rPr>
+      </w:pPr>
+      <w:r>
+        <w:rPr>
+          <w:rFonts w:ascii="Segoe UI" w:eastAsia="Times New Roman" w:hAnsi="Segoe UI" w:cs="Segoe UI"/>
+          <w:color w:val="10162F"/>
+          <w:sz w:val="27"/>
+          <w:szCs w:val="27"/>
+          <w:lang w:val="en-US" w:eastAsia="ru-RU"/>
+        </w:rPr>
+        <w:t>Similar to when we were using the </w:t>
+      </w:r>
+      <w:r>
+        <w:rPr>
+          <w:rFonts w:ascii="Ubuntu Mono" w:eastAsia="Times New Roman" w:hAnsi="Ubuntu Mono" w:cs="Courier New"/>
+          <w:color w:val="15141F"/>
+          <w:shd w:val="clear" w:color="auto" w:fill="EAE9ED"/>
+          <w:lang w:val="en-US" w:eastAsia="ru-RU"/>
+        </w:rPr>
+        <w:t>break</w:t>
+      </w:r>
+      <w:r>
+        <w:rPr>
+          <w:rFonts w:ascii="Segoe UI" w:eastAsia="Times New Roman" w:hAnsi="Segoe UI" w:cs="Segoe UI"/>
+          <w:color w:val="10162F"/>
+          <w:sz w:val="27"/>
+          <w:szCs w:val="27"/>
+          <w:lang w:val="en-US" w:eastAsia="ru-RU"/>
+        </w:rPr>
+        <w:t> control statement, our </w:t>
+      </w:r>
+      <w:r>
+        <w:rPr>
+          <w:rFonts w:ascii="Ubuntu Mono" w:eastAsia="Times New Roman" w:hAnsi="Ubuntu Mono" w:cs="Courier New"/>
+          <w:color w:val="15141F"/>
+          <w:shd w:val="clear" w:color="auto" w:fill="EAE9ED"/>
+          <w:lang w:val="en-US" w:eastAsia="ru-RU"/>
+        </w:rPr>
+        <w:t>continue</w:t>
+      </w:r>
+      <w:r>
+        <w:rPr>
+          <w:rFonts w:ascii="Segoe UI" w:eastAsia="Times New Roman" w:hAnsi="Segoe UI" w:cs="Segoe UI"/>
+          <w:color w:val="10162F"/>
+          <w:sz w:val="27"/>
+          <w:szCs w:val="27"/>
+          <w:lang w:val="en-US" w:eastAsia="ru-RU"/>
+        </w:rPr>
+        <w:t> control statement is usually paired with some form of a conditional (</w:t>
+      </w:r>
+      <w:r>
+        <w:rPr>
+          <w:rFonts w:ascii="Ubuntu Mono" w:eastAsia="Times New Roman" w:hAnsi="Ubuntu Mono" w:cs="Courier New"/>
+          <w:color w:val="15141F"/>
+          <w:shd w:val="clear" w:color="auto" w:fill="EAE9ED"/>
+          <w:lang w:val="en-US" w:eastAsia="ru-RU"/>
+        </w:rPr>
+        <w:t>if</w:t>
+      </w:r>
+      <w:r>
+        <w:rPr>
+          <w:rFonts w:ascii="Segoe UI" w:eastAsia="Times New Roman" w:hAnsi="Segoe UI" w:cs="Segoe UI"/>
+          <w:color w:val="10162F"/>
+          <w:sz w:val="27"/>
+          <w:szCs w:val="27"/>
+          <w:lang w:val="en-US" w:eastAsia="ru-RU"/>
+        </w:rPr>
+        <w:t>/</w:t>
+      </w:r>
+      <w:proofErr w:type="spellStart"/>
+      <w:r>
+        <w:rPr>
+          <w:rFonts w:ascii="Ubuntu Mono" w:eastAsia="Times New Roman" w:hAnsi="Ubuntu Mono" w:cs="Courier New"/>
+          <w:color w:val="15141F"/>
+          <w:shd w:val="clear" w:color="auto" w:fill="EAE9ED"/>
+          <w:lang w:val="en-US" w:eastAsia="ru-RU"/>
+        </w:rPr>
+        <w:t>elif</w:t>
+      </w:r>
+      <w:proofErr w:type="spellEnd"/>
+      <w:r>
+        <w:rPr>
+          <w:rFonts w:ascii="Segoe UI" w:eastAsia="Times New Roman" w:hAnsi="Segoe UI" w:cs="Segoe UI"/>
+          <w:color w:val="10162F"/>
+          <w:sz w:val="27"/>
+          <w:szCs w:val="27"/>
+          <w:lang w:val="en-US" w:eastAsia="ru-RU"/>
+        </w:rPr>
+        <w:t>/</w:t>
+      </w:r>
+      <w:r>
+        <w:rPr>
+          <w:rFonts w:ascii="Ubuntu Mono" w:eastAsia="Times New Roman" w:hAnsi="Ubuntu Mono" w:cs="Courier New"/>
+          <w:color w:val="15141F"/>
+          <w:shd w:val="clear" w:color="auto" w:fill="EAE9ED"/>
+          <w:lang w:val="en-US" w:eastAsia="ru-RU"/>
+        </w:rPr>
+        <w:t>else</w:t>
+      </w:r>
+      <w:r>
+        <w:rPr>
+          <w:rFonts w:ascii="Segoe UI" w:eastAsia="Times New Roman" w:hAnsi="Segoe UI" w:cs="Segoe UI"/>
+          <w:color w:val="10162F"/>
+          <w:sz w:val="27"/>
+          <w:szCs w:val="27"/>
+          <w:lang w:val="en-US" w:eastAsia="ru-RU"/>
+        </w:rPr>
+        <w:t>).</w:t>
+      </w:r>
+    </w:p>
+    <w:p>
+      <w:pPr>
+        <w:numPr>
+          <w:ilvl w:val="0"/>
+          <w:numId w:val="16"/>
+        </w:numPr>
+        <w:spacing w:before="100" w:beforeAutospacing="1" w:after="100" w:afterAutospacing="1" w:line="240" w:lineRule="auto"/>
+        <w:rPr>
+          <w:rFonts w:ascii="Segoe UI" w:eastAsia="Times New Roman" w:hAnsi="Segoe UI" w:cs="Segoe UI"/>
+          <w:color w:val="10162F"/>
+          <w:sz w:val="27"/>
+          <w:szCs w:val="27"/>
+          <w:lang w:val="en-US" w:eastAsia="ru-RU"/>
+        </w:rPr>
+      </w:pPr>
+      <w:r>
+        <w:rPr>
+          <w:rFonts w:ascii="Segoe UI" w:eastAsia="Times New Roman" w:hAnsi="Segoe UI" w:cs="Segoe UI"/>
+          <w:color w:val="10162F"/>
+          <w:sz w:val="27"/>
+          <w:szCs w:val="27"/>
+          <w:lang w:val="en-US" w:eastAsia="ru-RU"/>
+        </w:rPr>
+        <w:t>When our loop first encountered an element (</w:t>
+      </w:r>
+      <w:r>
+        <w:rPr>
+          <w:rFonts w:ascii="Ubuntu Mono" w:eastAsia="Times New Roman" w:hAnsi="Ubuntu Mono" w:cs="Courier New"/>
+          <w:color w:val="15141F"/>
+          <w:shd w:val="clear" w:color="auto" w:fill="EAE9ED"/>
+          <w:lang w:val="en-US" w:eastAsia="ru-RU"/>
+        </w:rPr>
+        <w:t>-1</w:t>
+      </w:r>
+      <w:r>
+        <w:rPr>
+          <w:rFonts w:ascii="Segoe UI" w:eastAsia="Times New Roman" w:hAnsi="Segoe UI" w:cs="Segoe UI"/>
+          <w:color w:val="10162F"/>
+          <w:sz w:val="27"/>
+          <w:szCs w:val="27"/>
+          <w:lang w:val="en-US" w:eastAsia="ru-RU"/>
+        </w:rPr>
+        <w:t>) that met the conditions of the </w:t>
+      </w:r>
+      <w:r>
+        <w:rPr>
+          <w:rFonts w:ascii="Ubuntu Mono" w:eastAsia="Times New Roman" w:hAnsi="Ubuntu Mono" w:cs="Courier New"/>
+          <w:color w:val="15141F"/>
+          <w:shd w:val="clear" w:color="auto" w:fill="EAE9ED"/>
+          <w:lang w:val="en-US" w:eastAsia="ru-RU"/>
+        </w:rPr>
+        <w:t>if</w:t>
+      </w:r>
+      <w:r>
+        <w:rPr>
+          <w:rFonts w:ascii="Segoe UI" w:eastAsia="Times New Roman" w:hAnsi="Segoe UI" w:cs="Segoe UI"/>
+          <w:color w:val="10162F"/>
+          <w:sz w:val="27"/>
+          <w:szCs w:val="27"/>
+          <w:lang w:val="en-US" w:eastAsia="ru-RU"/>
+        </w:rPr>
+        <w:t> statement, it checked the code inside the block and saw the </w:t>
+      </w:r>
+      <w:r>
+        <w:rPr>
+          <w:rFonts w:ascii="Ubuntu Mono" w:eastAsia="Times New Roman" w:hAnsi="Ubuntu Mono" w:cs="Courier New"/>
+          <w:color w:val="15141F"/>
+          <w:shd w:val="clear" w:color="auto" w:fill="EAE9ED"/>
+          <w:lang w:val="en-US" w:eastAsia="ru-RU"/>
+        </w:rPr>
+        <w:t>continue</w:t>
+      </w:r>
+      <w:r>
+        <w:rPr>
+          <w:rFonts w:ascii="Segoe UI" w:eastAsia="Times New Roman" w:hAnsi="Segoe UI" w:cs="Segoe UI"/>
+          <w:color w:val="10162F"/>
+          <w:sz w:val="27"/>
+          <w:szCs w:val="27"/>
+          <w:lang w:val="en-US" w:eastAsia="ru-RU"/>
+        </w:rPr>
+        <w:t>. When the loop then encounters a </w:t>
+      </w:r>
+      <w:r>
+        <w:rPr>
+          <w:rFonts w:ascii="Ubuntu Mono" w:eastAsia="Times New Roman" w:hAnsi="Ubuntu Mono" w:cs="Courier New"/>
+          <w:color w:val="15141F"/>
+          <w:shd w:val="clear" w:color="auto" w:fill="EAE9ED"/>
+          <w:lang w:val="en-US" w:eastAsia="ru-RU"/>
+        </w:rPr>
+        <w:t>continue</w:t>
+      </w:r>
+      <w:r>
+        <w:rPr>
+          <w:rFonts w:ascii="Segoe UI" w:eastAsia="Times New Roman" w:hAnsi="Segoe UI" w:cs="Segoe UI"/>
+          <w:color w:val="10162F"/>
+          <w:sz w:val="27"/>
+          <w:szCs w:val="27"/>
+          <w:lang w:val="en-US" w:eastAsia="ru-RU"/>
+        </w:rPr>
+        <w:t> statement it immediately skips the current iteration and moves onto the next element in the list (</w:t>
+      </w:r>
+      <w:r>
+        <w:rPr>
+          <w:rFonts w:ascii="Ubuntu Mono" w:eastAsia="Times New Roman" w:hAnsi="Ubuntu Mono" w:cs="Courier New"/>
+          <w:color w:val="15141F"/>
+          <w:shd w:val="clear" w:color="auto" w:fill="EAE9ED"/>
+          <w:lang w:val="en-US" w:eastAsia="ru-RU"/>
+        </w:rPr>
+        <w:t>4</w:t>
+      </w:r>
+      <w:r>
+        <w:rPr>
+          <w:rFonts w:ascii="Segoe UI" w:eastAsia="Times New Roman" w:hAnsi="Segoe UI" w:cs="Segoe UI"/>
+          <w:color w:val="10162F"/>
+          <w:sz w:val="27"/>
+          <w:szCs w:val="27"/>
+          <w:lang w:val="en-US" w:eastAsia="ru-RU"/>
+        </w:rPr>
+        <w:t>).</w:t>
+      </w:r>
+    </w:p>
+    <w:p>
+      <w:pPr>
+        <w:numPr>
+          <w:ilvl w:val="0"/>
+          <w:numId w:val="16"/>
+        </w:numPr>
+        <w:spacing w:before="100" w:beforeAutospacing="1" w:after="100" w:afterAutospacing="1" w:line="240" w:lineRule="auto"/>
+        <w:rPr>
+          <w:rFonts w:ascii="Segoe UI" w:eastAsia="Times New Roman" w:hAnsi="Segoe UI" w:cs="Segoe UI"/>
+          <w:color w:val="10162F"/>
+          <w:sz w:val="27"/>
+          <w:szCs w:val="27"/>
+          <w:lang w:val="en-US" w:eastAsia="ru-RU"/>
+        </w:rPr>
+      </w:pPr>
+      <w:r>
+        <w:rPr>
+          <w:rFonts w:ascii="Segoe UI" w:eastAsia="Times New Roman" w:hAnsi="Segoe UI" w:cs="Segoe UI"/>
+          <w:color w:val="10162F"/>
+          <w:sz w:val="27"/>
+          <w:szCs w:val="27"/>
+          <w:lang w:val="en-US" w:eastAsia="ru-RU"/>
+        </w:rPr>
+        <w:t>The output of the list only printed positive integers in the list because every time our loop entered the </w:t>
+      </w:r>
+      <w:r>
+        <w:rPr>
+          <w:rFonts w:ascii="Ubuntu Mono" w:eastAsia="Times New Roman" w:hAnsi="Ubuntu Mono" w:cs="Courier New"/>
+          <w:color w:val="15141F"/>
+          <w:shd w:val="clear" w:color="auto" w:fill="EAE9ED"/>
+          <w:lang w:val="en-US" w:eastAsia="ru-RU"/>
+        </w:rPr>
+        <w:t>if</w:t>
+      </w:r>
+      <w:r>
+        <w:rPr>
+          <w:rFonts w:ascii="Segoe UI" w:eastAsia="Times New Roman" w:hAnsi="Segoe UI" w:cs="Segoe UI"/>
+          <w:color w:val="10162F"/>
+          <w:sz w:val="27"/>
+          <w:szCs w:val="27"/>
+          <w:lang w:val="en-US" w:eastAsia="ru-RU"/>
+        </w:rPr>
+        <w:t> statement and saw the </w:t>
+      </w:r>
+      <w:r>
+        <w:rPr>
+          <w:rFonts w:ascii="Ubuntu Mono" w:eastAsia="Times New Roman" w:hAnsi="Ubuntu Mono" w:cs="Courier New"/>
+          <w:color w:val="15141F"/>
+          <w:shd w:val="clear" w:color="auto" w:fill="EAE9ED"/>
+          <w:lang w:val="en-US" w:eastAsia="ru-RU"/>
+        </w:rPr>
+        <w:t>continue</w:t>
+      </w:r>
+      <w:r>
+        <w:rPr>
+          <w:rFonts w:ascii="Segoe UI" w:eastAsia="Times New Roman" w:hAnsi="Segoe UI" w:cs="Segoe UI"/>
+          <w:color w:val="10162F"/>
+          <w:sz w:val="27"/>
+          <w:szCs w:val="27"/>
+          <w:lang w:val="en-US" w:eastAsia="ru-RU"/>
+        </w:rPr>
+        <w:t> statement it simply moved to the next iteration of the list and thus never reached the </w:t>
+      </w:r>
+      <w:r>
+        <w:rPr>
+          <w:rFonts w:ascii="Ubuntu Mono" w:eastAsia="Times New Roman" w:hAnsi="Ubuntu Mono" w:cs="Courier New"/>
+          <w:color w:val="15141F"/>
+          <w:shd w:val="clear" w:color="auto" w:fill="EAE9ED"/>
+          <w:lang w:val="en-US" w:eastAsia="ru-RU"/>
+        </w:rPr>
+        <w:t>print</w:t>
+      </w:r>
+      <w:r>
+        <w:rPr>
+          <w:rFonts w:ascii="Segoe UI" w:eastAsia="Times New Roman" w:hAnsi="Segoe UI" w:cs="Segoe UI"/>
+          <w:color w:val="10162F"/>
+          <w:sz w:val="27"/>
+          <w:szCs w:val="27"/>
+          <w:lang w:val="en-US" w:eastAsia="ru-RU"/>
+        </w:rPr>
+        <w:t> statement.</w:t>
+      </w:r>
+    </w:p>
+    <w:p>
+      <w:pPr>
+        <w:spacing w:after="0" w:line="240" w:lineRule="auto"/>
+        <w:rPr>
+          <w:rFonts w:ascii="Segoe UI" w:eastAsia="Times New Roman" w:hAnsi="Segoe UI" w:cs="Segoe UI"/>
+          <w:color w:val="10162F"/>
+          <w:sz w:val="27"/>
+          <w:szCs w:val="27"/>
+          <w:lang w:val="en-US" w:eastAsia="ru-RU"/>
+        </w:rPr>
+      </w:pPr>
+      <w:r>
+        <w:rPr>
+          <w:rFonts w:ascii="Segoe UI" w:eastAsia="Times New Roman" w:hAnsi="Segoe UI" w:cs="Segoe UI"/>
+          <w:color w:val="10162F"/>
+          <w:sz w:val="27"/>
+          <w:szCs w:val="27"/>
+          <w:lang w:val="en-US" w:eastAsia="ru-RU"/>
+        </w:rPr>
+        <w:t>Let’s </w:t>
+      </w:r>
+      <w:r>
+        <w:rPr>
+          <w:rFonts w:ascii="Ubuntu Mono" w:eastAsia="Times New Roman" w:hAnsi="Ubuntu Mono" w:cs="Courier New"/>
+          <w:color w:val="15141F"/>
+          <w:shd w:val="clear" w:color="auto" w:fill="EAE9ED"/>
+          <w:lang w:val="en-US" w:eastAsia="ru-RU"/>
+        </w:rPr>
+        <w:t>continue</w:t>
+      </w:r>
+      <w:r>
+        <w:rPr>
+          <w:rFonts w:ascii="Segoe UI" w:eastAsia="Times New Roman" w:hAnsi="Segoe UI" w:cs="Segoe UI"/>
+          <w:color w:val="10162F"/>
+          <w:sz w:val="27"/>
+          <w:szCs w:val="27"/>
+          <w:lang w:val="en-US" w:eastAsia="ru-RU"/>
+        </w:rPr>
+        <w:t> learning about control statements with some exercises!</w:t>
+      </w:r>
+    </w:p>
+    <w:p>
+      <w:pPr>
+        <w:spacing w:before="100" w:beforeAutospacing="1" w:after="100" w:afterAutospacing="1" w:line="240" w:lineRule="auto"/>
+        <w:outlineLvl w:val="2"/>
+        <w:rPr>
+          <w:rFonts w:ascii="Segoe UI" w:eastAsia="Times New Roman" w:hAnsi="Segoe UI" w:cs="Segoe UI"/>
+          <w:b/>
+          <w:bCs/>
+          <w:color w:val="10162F"/>
+          <w:sz w:val="27"/>
+          <w:szCs w:val="27"/>
+          <w:lang w:eastAsia="ru-RU"/>
+        </w:rPr>
+      </w:pPr>
+      <w:proofErr w:type="spellStart"/>
+      <w:r>
+        <w:rPr>
+          <w:rFonts w:ascii="Segoe UI" w:eastAsia="Times New Roman" w:hAnsi="Segoe UI" w:cs="Segoe UI"/>
+          <w:b/>
+          <w:bCs/>
+          <w:color w:val="10162F"/>
+          <w:sz w:val="27"/>
+          <w:szCs w:val="27"/>
+          <w:lang w:eastAsia="ru-RU"/>
+        </w:rPr>
+        <w:t>Instructions</w:t>
+      </w:r>
+      <w:proofErr w:type="spellEnd"/>
+    </w:p>
+    <w:p>
+      <w:pPr>
+        <w:spacing w:after="0" w:line="240" w:lineRule="auto"/>
+        <w:rPr>
+          <w:rFonts w:ascii="Segoe UI" w:eastAsia="Times New Roman" w:hAnsi="Segoe UI" w:cs="Segoe UI"/>
+          <w:color w:val="10162F"/>
+          <w:sz w:val="27"/>
+          <w:szCs w:val="27"/>
+          <w:lang w:eastAsia="ru-RU"/>
+        </w:rPr>
+      </w:pPr>
+      <w:r>
+        <w:rPr>
+          <w:rFonts w:ascii="Segoe UI" w:eastAsia="Times New Roman" w:hAnsi="Segoe UI" w:cs="Segoe UI"/>
+          <w:b/>
+          <w:bCs/>
+          <w:color w:val="10162F"/>
+          <w:sz w:val="27"/>
+          <w:szCs w:val="27"/>
+          <w:lang w:eastAsia="ru-RU"/>
+        </w:rPr>
+        <w:t>1.</w:t>
+      </w:r>
+    </w:p>
+    <w:p>
+      <w:pPr>
+        <w:spacing w:after="100" w:afterAutospacing="1" w:line="240" w:lineRule="auto"/>
+        <w:rPr>
+          <w:rFonts w:ascii="Segoe UI" w:eastAsia="Times New Roman" w:hAnsi="Segoe UI" w:cs="Segoe UI"/>
+          <w:color w:val="10162F"/>
+          <w:sz w:val="27"/>
+          <w:szCs w:val="27"/>
+          <w:lang w:val="en-US" w:eastAsia="ru-RU"/>
+        </w:rPr>
+      </w:pPr>
+      <w:r>
+        <w:rPr>
+          <w:rFonts w:ascii="Segoe UI" w:eastAsia="Times New Roman" w:hAnsi="Segoe UI" w:cs="Segoe UI"/>
+          <w:color w:val="10162F"/>
+          <w:sz w:val="27"/>
+          <w:szCs w:val="27"/>
+          <w:lang w:val="en-US" w:eastAsia="ru-RU"/>
+        </w:rPr>
+        <w:t>Your computer is the doorman at a bar in a country where the drinking age is 21.</w:t>
+      </w:r>
+    </w:p>
+    <w:p>
+      <w:pPr>
+        <w:spacing w:after="0" w:line="240" w:lineRule="auto"/>
+        <w:rPr>
+          <w:rFonts w:ascii="Segoe UI" w:eastAsia="Times New Roman" w:hAnsi="Segoe UI" w:cs="Segoe UI"/>
+          <w:color w:val="10162F"/>
+          <w:sz w:val="27"/>
+          <w:szCs w:val="27"/>
+          <w:lang w:val="en-US" w:eastAsia="ru-RU"/>
+        </w:rPr>
+      </w:pPr>
+      <w:r>
+        <w:rPr>
+          <w:rFonts w:ascii="Segoe UI" w:eastAsia="Times New Roman" w:hAnsi="Segoe UI" w:cs="Segoe UI"/>
+          <w:color w:val="10162F"/>
+          <w:sz w:val="27"/>
+          <w:szCs w:val="27"/>
+          <w:lang w:val="en-US" w:eastAsia="ru-RU"/>
+        </w:rPr>
+        <w:t>Loop through the </w:t>
+      </w:r>
+      <w:r>
+        <w:rPr>
+          <w:rFonts w:ascii="Ubuntu Mono" w:eastAsia="Times New Roman" w:hAnsi="Ubuntu Mono" w:cs="Courier New"/>
+          <w:color w:val="15141F"/>
+          <w:shd w:val="clear" w:color="auto" w:fill="EAE9ED"/>
+          <w:lang w:val="en-US" w:eastAsia="ru-RU"/>
+        </w:rPr>
+        <w:t>ages</w:t>
+      </w:r>
+      <w:r>
+        <w:rPr>
+          <w:rFonts w:ascii="Segoe UI" w:eastAsia="Times New Roman" w:hAnsi="Segoe UI" w:cs="Segoe UI"/>
+          <w:color w:val="10162F"/>
+          <w:sz w:val="27"/>
+          <w:szCs w:val="27"/>
+          <w:lang w:val="en-US" w:eastAsia="ru-RU"/>
+        </w:rPr>
+        <w:t> list. If an entry is less than </w:t>
+      </w:r>
+      <w:r>
+        <w:rPr>
+          <w:rFonts w:ascii="Ubuntu Mono" w:eastAsia="Times New Roman" w:hAnsi="Ubuntu Mono" w:cs="Courier New"/>
+          <w:color w:val="15141F"/>
+          <w:shd w:val="clear" w:color="auto" w:fill="EAE9ED"/>
+          <w:lang w:val="en-US" w:eastAsia="ru-RU"/>
+        </w:rPr>
+        <w:t>21</w:t>
+      </w:r>
+      <w:r>
+        <w:rPr>
+          <w:rFonts w:ascii="Segoe UI" w:eastAsia="Times New Roman" w:hAnsi="Segoe UI" w:cs="Segoe UI"/>
+          <w:color w:val="10162F"/>
+          <w:sz w:val="27"/>
+          <w:szCs w:val="27"/>
+          <w:lang w:val="en-US" w:eastAsia="ru-RU"/>
+        </w:rPr>
+        <w:t>, skip it and move to the next entry. Otherwise, </w:t>
+      </w:r>
+      <w:r>
+        <w:rPr>
+          <w:rFonts w:ascii="Ubuntu Mono" w:eastAsia="Times New Roman" w:hAnsi="Ubuntu Mono" w:cs="Courier New"/>
+          <w:color w:val="15141F"/>
+          <w:shd w:val="clear" w:color="auto" w:fill="EAE9ED"/>
+          <w:lang w:val="en-US" w:eastAsia="ru-RU"/>
+        </w:rPr>
+        <w:t>print()</w:t>
+      </w:r>
+      <w:r>
+        <w:rPr>
+          <w:rFonts w:ascii="Segoe UI" w:eastAsia="Times New Roman" w:hAnsi="Segoe UI" w:cs="Segoe UI"/>
+          <w:color w:val="10162F"/>
+          <w:sz w:val="27"/>
+          <w:szCs w:val="27"/>
+          <w:lang w:val="en-US" w:eastAsia="ru-RU"/>
+        </w:rPr>
+        <w:t> the age.</w:t>
+      </w:r>
+    </w:p>
+    <w:p>
+      <w:pPr>
+        <w:shd w:val="clear" w:color="auto" w:fill="37C3BE"/>
+        <w:spacing w:after="0" w:line="240" w:lineRule="auto"/>
+        <w:rPr>
+          <w:rFonts w:ascii="Segoe UI" w:eastAsia="Times New Roman" w:hAnsi="Segoe UI" w:cs="Segoe UI"/>
+          <w:color w:val="FFFFFF"/>
+          <w:sz w:val="2"/>
+          <w:szCs w:val="2"/>
+          <w:lang w:val="en-US" w:eastAsia="ru-RU"/>
+        </w:rPr>
+      </w:pPr>
+      <w:r>
+        <w:rPr>
+          <w:rFonts w:ascii="Segoe UI" w:eastAsia="Times New Roman" w:hAnsi="Segoe UI" w:cs="Segoe UI"/>
+          <w:color w:val="FFFFFF"/>
+          <w:sz w:val="2"/>
+          <w:szCs w:val="2"/>
+          <w:lang w:val="en-US" w:eastAsia="ru-RU"/>
+        </w:rPr>
+        <w:t>Checkpoint 2 Passed</w:t>
+      </w:r>
+    </w:p>
+    <w:p>
+      <w:pPr>
+        <w:spacing w:after="0" w:line="240" w:lineRule="auto"/>
+        <w:rPr>
+          <w:rFonts w:ascii="Segoe UI" w:eastAsia="Times New Roman" w:hAnsi="Segoe UI" w:cs="Segoe UI"/>
+          <w:color w:val="10162F"/>
+          <w:sz w:val="27"/>
+          <w:szCs w:val="27"/>
+          <w:lang w:val="en-US" w:eastAsia="ru-RU"/>
+        </w:rPr>
+      </w:pPr>
+      <w:r>
+        <w:rPr>
+          <w:rFonts w:ascii="Segoe UI" w:eastAsia="Times New Roman" w:hAnsi="Segoe UI" w:cs="Segoe UI"/>
+          <w:color w:val="10162F"/>
+          <w:sz w:val="27"/>
+          <w:szCs w:val="27"/>
+          <w:lang w:val="en-US" w:eastAsia="ru-RU"/>
+        </w:rPr>
+        <w:t>Hint</w:t>
+      </w:r>
+    </w:p>
+    <w:p>
+      <w:pPr>
+        <w:spacing w:after="0" w:line="240" w:lineRule="auto"/>
+        <w:rPr>
+          <w:rFonts w:ascii="Segoe UI" w:eastAsia="Times New Roman" w:hAnsi="Segoe UI" w:cs="Segoe UI"/>
+          <w:color w:val="10162F"/>
+          <w:sz w:val="27"/>
+          <w:szCs w:val="27"/>
+          <w:lang w:val="en-US" w:eastAsia="ru-RU"/>
+        </w:rPr>
+      </w:pPr>
+      <w:r>
+        <w:rPr>
+          <w:rFonts w:ascii="Segoe UI" w:eastAsia="Times New Roman" w:hAnsi="Segoe UI" w:cs="Segoe UI"/>
+          <w:color w:val="10162F"/>
+          <w:sz w:val="27"/>
+          <w:szCs w:val="27"/>
+          <w:lang w:val="en-US" w:eastAsia="ru-RU"/>
+        </w:rPr>
+        <w:lastRenderedPageBreak/>
+        <w:t>If we are checking if the element is below the value of 21, we can use the conditional </w:t>
+      </w:r>
+      <w:r>
+        <w:rPr>
+          <w:rFonts w:ascii="Ubuntu Mono" w:eastAsia="Times New Roman" w:hAnsi="Ubuntu Mono" w:cs="Courier New"/>
+          <w:color w:val="15141F"/>
+          <w:shd w:val="clear" w:color="auto" w:fill="EAE9ED"/>
+          <w:lang w:val="en-US" w:eastAsia="ru-RU"/>
+        </w:rPr>
+        <w:t>if age &lt; 21</w:t>
+      </w:r>
+      <w:r>
+        <w:rPr>
+          <w:rFonts w:ascii="Segoe UI" w:eastAsia="Times New Roman" w:hAnsi="Segoe UI" w:cs="Segoe UI"/>
+          <w:color w:val="10162F"/>
+          <w:sz w:val="27"/>
+          <w:szCs w:val="27"/>
+          <w:lang w:val="en-US" w:eastAsia="ru-RU"/>
+        </w:rPr>
+        <w:t>. What would we need to put inside of the conditional to skip over the values that do not match our age restriction?</w:t>
+      </w:r>
+    </w:p>
+    <w:p>
+      <w:pPr>
         <w:jc w:val="both"/>
         <w:rPr>
           <w:b/>
@@ -24880,6 +25687,614 @@
           <w:lang w:val="en-US"/>
         </w:rPr>
       </w:pPr>
+    </w:p>
+    <w:p>
+      <w:pPr>
+        <w:jc w:val="both"/>
+        <w:rPr>
+          <w:b/>
+          <w:bCs/>
+          <w:lang w:val="en-US"/>
+        </w:rPr>
+      </w:pPr>
+      <w:r>
+        <w:rPr>
+          <w:b/>
+          <w:bCs/>
+          <w:lang w:val="en-US"/>
+        </w:rPr>
+        <w:t>script.py</w:t>
+      </w:r>
+    </w:p>
+    <w:p>
+      <w:pPr>
+        <w:shd w:val="clear" w:color="auto" w:fill="1E1E1E"/>
+        <w:spacing w:after="0" w:line="360" w:lineRule="atLeast"/>
+        <w:rPr>
+          <w:rFonts w:ascii="Consolas" w:eastAsia="Times New Roman" w:hAnsi="Consolas" w:cs="Times New Roman"/>
+          <w:color w:val="FFFFFF"/>
+          <w:sz w:val="21"/>
+          <w:szCs w:val="21"/>
+          <w:lang w:val="en-US" w:eastAsia="ru-RU"/>
+        </w:rPr>
+      </w:pPr>
+      <w:r>
+        <w:rPr>
+          <w:rFonts w:ascii="Consolas" w:eastAsia="Times New Roman" w:hAnsi="Consolas" w:cs="Times New Roman"/>
+          <w:color w:val="FF8973"/>
+          <w:sz w:val="21"/>
+          <w:szCs w:val="21"/>
+          <w:lang w:val="en-US" w:eastAsia="ru-RU"/>
+        </w:rPr>
+        <w:t>ages</w:t>
+      </w:r>
+      <w:r>
+        <w:rPr>
+          <w:rFonts w:ascii="Consolas" w:eastAsia="Times New Roman" w:hAnsi="Consolas" w:cs="Times New Roman"/>
+          <w:color w:val="FFFFFF"/>
+          <w:sz w:val="21"/>
+          <w:szCs w:val="21"/>
+          <w:lang w:val="en-US" w:eastAsia="ru-RU"/>
+        </w:rPr>
+        <w:t> = [</w:t>
+      </w:r>
+      <w:r>
+        <w:rPr>
+          <w:rFonts w:ascii="Consolas" w:eastAsia="Times New Roman" w:hAnsi="Consolas" w:cs="Times New Roman"/>
+          <w:color w:val="FF8973"/>
+          <w:sz w:val="21"/>
+          <w:szCs w:val="21"/>
+          <w:lang w:val="en-US" w:eastAsia="ru-RU"/>
+        </w:rPr>
+        <w:t>12</w:t>
+      </w:r>
+      <w:r>
+        <w:rPr>
+          <w:rFonts w:ascii="Consolas" w:eastAsia="Times New Roman" w:hAnsi="Consolas" w:cs="Times New Roman"/>
+          <w:color w:val="FFFFFF"/>
+          <w:sz w:val="21"/>
+          <w:szCs w:val="21"/>
+          <w:lang w:val="en-US" w:eastAsia="ru-RU"/>
+        </w:rPr>
+        <w:t>, </w:t>
+      </w:r>
+      <w:r>
+        <w:rPr>
+          <w:rFonts w:ascii="Consolas" w:eastAsia="Times New Roman" w:hAnsi="Consolas" w:cs="Times New Roman"/>
+          <w:color w:val="FF8973"/>
+          <w:sz w:val="21"/>
+          <w:szCs w:val="21"/>
+          <w:lang w:val="en-US" w:eastAsia="ru-RU"/>
+        </w:rPr>
+        <w:t>38</w:t>
+      </w:r>
+      <w:r>
+        <w:rPr>
+          <w:rFonts w:ascii="Consolas" w:eastAsia="Times New Roman" w:hAnsi="Consolas" w:cs="Times New Roman"/>
+          <w:color w:val="FFFFFF"/>
+          <w:sz w:val="21"/>
+          <w:szCs w:val="21"/>
+          <w:lang w:val="en-US" w:eastAsia="ru-RU"/>
+        </w:rPr>
+        <w:t>, </w:t>
+      </w:r>
+      <w:r>
+        <w:rPr>
+          <w:rFonts w:ascii="Consolas" w:eastAsia="Times New Roman" w:hAnsi="Consolas" w:cs="Times New Roman"/>
+          <w:color w:val="FF8973"/>
+          <w:sz w:val="21"/>
+          <w:szCs w:val="21"/>
+          <w:lang w:val="en-US" w:eastAsia="ru-RU"/>
+        </w:rPr>
+        <w:t>34</w:t>
+      </w:r>
+      <w:r>
+        <w:rPr>
+          <w:rFonts w:ascii="Consolas" w:eastAsia="Times New Roman" w:hAnsi="Consolas" w:cs="Times New Roman"/>
+          <w:color w:val="FFFFFF"/>
+          <w:sz w:val="21"/>
+          <w:szCs w:val="21"/>
+          <w:lang w:val="en-US" w:eastAsia="ru-RU"/>
+        </w:rPr>
+        <w:t>, </w:t>
+      </w:r>
+      <w:r>
+        <w:rPr>
+          <w:rFonts w:ascii="Consolas" w:eastAsia="Times New Roman" w:hAnsi="Consolas" w:cs="Times New Roman"/>
+          <w:color w:val="FF8973"/>
+          <w:sz w:val="21"/>
+          <w:szCs w:val="21"/>
+          <w:lang w:val="en-US" w:eastAsia="ru-RU"/>
+        </w:rPr>
+        <w:t>26</w:t>
+      </w:r>
+      <w:r>
+        <w:rPr>
+          <w:rFonts w:ascii="Consolas" w:eastAsia="Times New Roman" w:hAnsi="Consolas" w:cs="Times New Roman"/>
+          <w:color w:val="FFFFFF"/>
+          <w:sz w:val="21"/>
+          <w:szCs w:val="21"/>
+          <w:lang w:val="en-US" w:eastAsia="ru-RU"/>
+        </w:rPr>
+        <w:t>, </w:t>
+      </w:r>
+      <w:r>
+        <w:rPr>
+          <w:rFonts w:ascii="Consolas" w:eastAsia="Times New Roman" w:hAnsi="Consolas" w:cs="Times New Roman"/>
+          <w:color w:val="FF8973"/>
+          <w:sz w:val="21"/>
+          <w:szCs w:val="21"/>
+          <w:lang w:val="en-US" w:eastAsia="ru-RU"/>
+        </w:rPr>
+        <w:t>21</w:t>
+      </w:r>
+      <w:r>
+        <w:rPr>
+          <w:rFonts w:ascii="Consolas" w:eastAsia="Times New Roman" w:hAnsi="Consolas" w:cs="Times New Roman"/>
+          <w:color w:val="FFFFFF"/>
+          <w:sz w:val="21"/>
+          <w:szCs w:val="21"/>
+          <w:lang w:val="en-US" w:eastAsia="ru-RU"/>
+        </w:rPr>
+        <w:t>, </w:t>
+      </w:r>
+      <w:r>
+        <w:rPr>
+          <w:rFonts w:ascii="Consolas" w:eastAsia="Times New Roman" w:hAnsi="Consolas" w:cs="Times New Roman"/>
+          <w:color w:val="FF8973"/>
+          <w:sz w:val="21"/>
+          <w:szCs w:val="21"/>
+          <w:lang w:val="en-US" w:eastAsia="ru-RU"/>
+        </w:rPr>
+        <w:t>19</w:t>
+      </w:r>
+      <w:r>
+        <w:rPr>
+          <w:rFonts w:ascii="Consolas" w:eastAsia="Times New Roman" w:hAnsi="Consolas" w:cs="Times New Roman"/>
+          <w:color w:val="FFFFFF"/>
+          <w:sz w:val="21"/>
+          <w:szCs w:val="21"/>
+          <w:lang w:val="en-US" w:eastAsia="ru-RU"/>
+        </w:rPr>
+        <w:t>, </w:t>
+      </w:r>
+      <w:r>
+        <w:rPr>
+          <w:rFonts w:ascii="Consolas" w:eastAsia="Times New Roman" w:hAnsi="Consolas" w:cs="Times New Roman"/>
+          <w:color w:val="FF8973"/>
+          <w:sz w:val="21"/>
+          <w:szCs w:val="21"/>
+          <w:lang w:val="en-US" w:eastAsia="ru-RU"/>
+        </w:rPr>
+        <w:t>67</w:t>
+      </w:r>
+      <w:r>
+        <w:rPr>
+          <w:rFonts w:ascii="Consolas" w:eastAsia="Times New Roman" w:hAnsi="Consolas" w:cs="Times New Roman"/>
+          <w:color w:val="FFFFFF"/>
+          <w:sz w:val="21"/>
+          <w:szCs w:val="21"/>
+          <w:lang w:val="en-US" w:eastAsia="ru-RU"/>
+        </w:rPr>
+        <w:t>, </w:t>
+      </w:r>
+      <w:r>
+        <w:rPr>
+          <w:rFonts w:ascii="Consolas" w:eastAsia="Times New Roman" w:hAnsi="Consolas" w:cs="Times New Roman"/>
+          <w:color w:val="FF8973"/>
+          <w:sz w:val="21"/>
+          <w:szCs w:val="21"/>
+          <w:lang w:val="en-US" w:eastAsia="ru-RU"/>
+        </w:rPr>
+        <w:t>41</w:t>
+      </w:r>
+      <w:r>
+        <w:rPr>
+          <w:rFonts w:ascii="Consolas" w:eastAsia="Times New Roman" w:hAnsi="Consolas" w:cs="Times New Roman"/>
+          <w:color w:val="FFFFFF"/>
+          <w:sz w:val="21"/>
+          <w:szCs w:val="21"/>
+          <w:lang w:val="en-US" w:eastAsia="ru-RU"/>
+        </w:rPr>
+        <w:t>, </w:t>
+      </w:r>
+      <w:r>
+        <w:rPr>
+          <w:rFonts w:ascii="Consolas" w:eastAsia="Times New Roman" w:hAnsi="Consolas" w:cs="Times New Roman"/>
+          <w:color w:val="FF8973"/>
+          <w:sz w:val="21"/>
+          <w:szCs w:val="21"/>
+          <w:lang w:val="en-US" w:eastAsia="ru-RU"/>
+        </w:rPr>
+        <w:t>17</w:t>
+      </w:r>
+      <w:r>
+        <w:rPr>
+          <w:rFonts w:ascii="Consolas" w:eastAsia="Times New Roman" w:hAnsi="Consolas" w:cs="Times New Roman"/>
+          <w:color w:val="FFFFFF"/>
+          <w:sz w:val="21"/>
+          <w:szCs w:val="21"/>
+          <w:lang w:val="en-US" w:eastAsia="ru-RU"/>
+        </w:rPr>
+        <w:t>]</w:t>
+      </w:r>
+    </w:p>
+    <w:p>
+      <w:pPr>
+        <w:shd w:val="clear" w:color="auto" w:fill="1E1E1E"/>
+        <w:spacing w:after="0" w:line="360" w:lineRule="atLeast"/>
+        <w:rPr>
+          <w:rFonts w:ascii="Consolas" w:eastAsia="Times New Roman" w:hAnsi="Consolas" w:cs="Times New Roman"/>
+          <w:color w:val="FFFFFF"/>
+          <w:sz w:val="21"/>
+          <w:szCs w:val="21"/>
+          <w:lang w:val="en-US" w:eastAsia="ru-RU"/>
+        </w:rPr>
+      </w:pPr>
+    </w:p>
+    <w:p>
+      <w:pPr>
+        <w:shd w:val="clear" w:color="auto" w:fill="1E1E1E"/>
+        <w:spacing w:after="0" w:line="360" w:lineRule="atLeast"/>
+        <w:rPr>
+          <w:rFonts w:ascii="Consolas" w:eastAsia="Times New Roman" w:hAnsi="Consolas" w:cs="Times New Roman"/>
+          <w:color w:val="FFFFFF"/>
+          <w:sz w:val="21"/>
+          <w:szCs w:val="21"/>
+          <w:lang w:val="en-US" w:eastAsia="ru-RU"/>
+        </w:rPr>
+      </w:pPr>
+      <w:r>
+        <w:rPr>
+          <w:rFonts w:ascii="Consolas" w:eastAsia="Times New Roman" w:hAnsi="Consolas" w:cs="Times New Roman"/>
+          <w:color w:val="B3CCFF"/>
+          <w:sz w:val="21"/>
+          <w:szCs w:val="21"/>
+          <w:lang w:val="en-US" w:eastAsia="ru-RU"/>
+        </w:rPr>
+        <w:t>for</w:t>
+      </w:r>
+      <w:r>
+        <w:rPr>
+          <w:rFonts w:ascii="Consolas" w:eastAsia="Times New Roman" w:hAnsi="Consolas" w:cs="Times New Roman"/>
+          <w:color w:val="FFFFFF"/>
+          <w:sz w:val="21"/>
+          <w:szCs w:val="21"/>
+          <w:lang w:val="en-US" w:eastAsia="ru-RU"/>
+        </w:rPr>
+        <w:t> </w:t>
+      </w:r>
+      <w:r>
+        <w:rPr>
+          <w:rFonts w:ascii="Consolas" w:eastAsia="Times New Roman" w:hAnsi="Consolas" w:cs="Times New Roman"/>
+          <w:color w:val="FF8973"/>
+          <w:sz w:val="21"/>
+          <w:szCs w:val="21"/>
+          <w:lang w:val="en-US" w:eastAsia="ru-RU"/>
+        </w:rPr>
+        <w:t>age</w:t>
+      </w:r>
+      <w:r>
+        <w:rPr>
+          <w:rFonts w:ascii="Consolas" w:eastAsia="Times New Roman" w:hAnsi="Consolas" w:cs="Times New Roman"/>
+          <w:color w:val="FFFFFF"/>
+          <w:sz w:val="21"/>
+          <w:szCs w:val="21"/>
+          <w:lang w:val="en-US" w:eastAsia="ru-RU"/>
+        </w:rPr>
+        <w:t> </w:t>
+      </w:r>
+      <w:r>
+        <w:rPr>
+          <w:rFonts w:ascii="Consolas" w:eastAsia="Times New Roman" w:hAnsi="Consolas" w:cs="Times New Roman"/>
+          <w:color w:val="B3CCFF"/>
+          <w:sz w:val="21"/>
+          <w:szCs w:val="21"/>
+          <w:lang w:val="en-US" w:eastAsia="ru-RU"/>
+        </w:rPr>
+        <w:t>in</w:t>
+      </w:r>
+      <w:r>
+        <w:rPr>
+          <w:rFonts w:ascii="Consolas" w:eastAsia="Times New Roman" w:hAnsi="Consolas" w:cs="Times New Roman"/>
+          <w:color w:val="FFFFFF"/>
+          <w:sz w:val="21"/>
+          <w:szCs w:val="21"/>
+          <w:lang w:val="en-US" w:eastAsia="ru-RU"/>
+        </w:rPr>
+        <w:t> </w:t>
+      </w:r>
+      <w:r>
+        <w:rPr>
+          <w:rFonts w:ascii="Consolas" w:eastAsia="Times New Roman" w:hAnsi="Consolas" w:cs="Times New Roman"/>
+          <w:color w:val="FF8973"/>
+          <w:sz w:val="21"/>
+          <w:szCs w:val="21"/>
+          <w:lang w:val="en-US" w:eastAsia="ru-RU"/>
+        </w:rPr>
+        <w:t>ages</w:t>
+      </w:r>
+      <w:r>
+        <w:rPr>
+          <w:rFonts w:ascii="Consolas" w:eastAsia="Times New Roman" w:hAnsi="Consolas" w:cs="Times New Roman"/>
+          <w:color w:val="FFFFFF"/>
+          <w:sz w:val="21"/>
+          <w:szCs w:val="21"/>
+          <w:lang w:val="en-US" w:eastAsia="ru-RU"/>
+        </w:rPr>
+        <w:t>:</w:t>
+      </w:r>
+    </w:p>
+    <w:p>
+      <w:pPr>
+        <w:shd w:val="clear" w:color="auto" w:fill="1E1E1E"/>
+        <w:spacing w:after="0" w:line="360" w:lineRule="atLeast"/>
+        <w:rPr>
+          <w:rFonts w:ascii="Consolas" w:eastAsia="Times New Roman" w:hAnsi="Consolas" w:cs="Times New Roman"/>
+          <w:color w:val="FFFFFF"/>
+          <w:sz w:val="21"/>
+          <w:szCs w:val="21"/>
+          <w:lang w:val="en-US" w:eastAsia="ru-RU"/>
+        </w:rPr>
+      </w:pPr>
+      <w:r>
+        <w:rPr>
+          <w:rFonts w:ascii="Consolas" w:eastAsia="Times New Roman" w:hAnsi="Consolas" w:cs="Times New Roman"/>
+          <w:color w:val="FFFFFF"/>
+          <w:sz w:val="21"/>
+          <w:szCs w:val="21"/>
+          <w:lang w:val="en-US" w:eastAsia="ru-RU"/>
+        </w:rPr>
+        <w:t>  </w:t>
+      </w:r>
+      <w:r>
+        <w:rPr>
+          <w:rFonts w:ascii="Consolas" w:eastAsia="Times New Roman" w:hAnsi="Consolas" w:cs="Times New Roman"/>
+          <w:color w:val="B3CCFF"/>
+          <w:sz w:val="21"/>
+          <w:szCs w:val="21"/>
+          <w:lang w:val="en-US" w:eastAsia="ru-RU"/>
+        </w:rPr>
+        <w:t>if</w:t>
+      </w:r>
+      <w:r>
+        <w:rPr>
+          <w:rFonts w:ascii="Consolas" w:eastAsia="Times New Roman" w:hAnsi="Consolas" w:cs="Times New Roman"/>
+          <w:color w:val="FFFFFF"/>
+          <w:sz w:val="21"/>
+          <w:szCs w:val="21"/>
+          <w:lang w:val="en-US" w:eastAsia="ru-RU"/>
+        </w:rPr>
+        <w:t> </w:t>
+      </w:r>
+      <w:r>
+        <w:rPr>
+          <w:rFonts w:ascii="Consolas" w:eastAsia="Times New Roman" w:hAnsi="Consolas" w:cs="Times New Roman"/>
+          <w:color w:val="FF8973"/>
+          <w:sz w:val="21"/>
+          <w:szCs w:val="21"/>
+          <w:lang w:val="en-US" w:eastAsia="ru-RU"/>
+        </w:rPr>
+        <w:t>age</w:t>
+      </w:r>
+      <w:r>
+        <w:rPr>
+          <w:rFonts w:ascii="Consolas" w:eastAsia="Times New Roman" w:hAnsi="Consolas" w:cs="Times New Roman"/>
+          <w:color w:val="FFFFFF"/>
+          <w:sz w:val="21"/>
+          <w:szCs w:val="21"/>
+          <w:lang w:val="en-US" w:eastAsia="ru-RU"/>
+        </w:rPr>
+        <w:t> </w:t>
+      </w:r>
+      <w:r>
+        <w:rPr>
+          <w:rFonts w:ascii="Consolas" w:eastAsia="Times New Roman" w:hAnsi="Consolas" w:cs="Times New Roman"/>
+          <w:color w:val="FF8973"/>
+          <w:sz w:val="21"/>
+          <w:szCs w:val="21"/>
+          <w:lang w:val="en-US" w:eastAsia="ru-RU"/>
+        </w:rPr>
+        <w:t>&lt;</w:t>
+      </w:r>
+      <w:r>
+        <w:rPr>
+          <w:rFonts w:ascii="Consolas" w:eastAsia="Times New Roman" w:hAnsi="Consolas" w:cs="Times New Roman"/>
+          <w:color w:val="FFFFFF"/>
+          <w:sz w:val="21"/>
+          <w:szCs w:val="21"/>
+          <w:lang w:val="en-US" w:eastAsia="ru-RU"/>
+        </w:rPr>
+        <w:t> </w:t>
+      </w:r>
+      <w:r>
+        <w:rPr>
+          <w:rFonts w:ascii="Consolas" w:eastAsia="Times New Roman" w:hAnsi="Consolas" w:cs="Times New Roman"/>
+          <w:color w:val="FF8973"/>
+          <w:sz w:val="21"/>
+          <w:szCs w:val="21"/>
+          <w:lang w:val="en-US" w:eastAsia="ru-RU"/>
+        </w:rPr>
+        <w:t>21</w:t>
+      </w:r>
+      <w:r>
+        <w:rPr>
+          <w:rFonts w:ascii="Consolas" w:eastAsia="Times New Roman" w:hAnsi="Consolas" w:cs="Times New Roman"/>
+          <w:color w:val="FFFFFF"/>
+          <w:sz w:val="21"/>
+          <w:szCs w:val="21"/>
+          <w:lang w:val="en-US" w:eastAsia="ru-RU"/>
+        </w:rPr>
+        <w:t>:</w:t>
+      </w:r>
+    </w:p>
+    <w:p>
+      <w:pPr>
+        <w:shd w:val="clear" w:color="auto" w:fill="1E1E1E"/>
+        <w:spacing w:after="0" w:line="360" w:lineRule="atLeast"/>
+        <w:rPr>
+          <w:rFonts w:ascii="Consolas" w:eastAsia="Times New Roman" w:hAnsi="Consolas" w:cs="Times New Roman"/>
+          <w:color w:val="FFFFFF"/>
+          <w:sz w:val="21"/>
+          <w:szCs w:val="21"/>
+          <w:lang w:val="en-US" w:eastAsia="ru-RU"/>
+        </w:rPr>
+      </w:pPr>
+      <w:r>
+        <w:rPr>
+          <w:rFonts w:ascii="Consolas" w:eastAsia="Times New Roman" w:hAnsi="Consolas" w:cs="Times New Roman"/>
+          <w:color w:val="FFFFFF"/>
+          <w:sz w:val="21"/>
+          <w:szCs w:val="21"/>
+          <w:lang w:val="en-US" w:eastAsia="ru-RU"/>
+        </w:rPr>
+        <w:t>    </w:t>
+      </w:r>
+      <w:r>
+        <w:rPr>
+          <w:rFonts w:ascii="Consolas" w:eastAsia="Times New Roman" w:hAnsi="Consolas" w:cs="Times New Roman"/>
+          <w:color w:val="B3CCFF"/>
+          <w:sz w:val="21"/>
+          <w:szCs w:val="21"/>
+          <w:lang w:val="en-US" w:eastAsia="ru-RU"/>
+        </w:rPr>
+        <w:t>continue</w:t>
+      </w:r>
+    </w:p>
+    <w:p>
+      <w:pPr>
+        <w:shd w:val="clear" w:color="auto" w:fill="1E1E1E"/>
+        <w:spacing w:after="0" w:line="360" w:lineRule="atLeast"/>
+        <w:rPr>
+          <w:rFonts w:ascii="Consolas" w:eastAsia="Times New Roman" w:hAnsi="Consolas" w:cs="Times New Roman"/>
+          <w:color w:val="FFFFFF"/>
+          <w:sz w:val="21"/>
+          <w:szCs w:val="21"/>
+          <w:lang w:val="en-US" w:eastAsia="ru-RU"/>
+        </w:rPr>
+      </w:pPr>
+      <w:r>
+        <w:rPr>
+          <w:rFonts w:ascii="Consolas" w:eastAsia="Times New Roman" w:hAnsi="Consolas" w:cs="Times New Roman"/>
+          <w:color w:val="FFFFFF"/>
+          <w:sz w:val="21"/>
+          <w:szCs w:val="21"/>
+          <w:lang w:val="en-US" w:eastAsia="ru-RU"/>
+        </w:rPr>
+        <w:t>  print(</w:t>
+      </w:r>
+      <w:r>
+        <w:rPr>
+          <w:rFonts w:ascii="Consolas" w:eastAsia="Times New Roman" w:hAnsi="Consolas" w:cs="Times New Roman"/>
+          <w:color w:val="FF8973"/>
+          <w:sz w:val="21"/>
+          <w:szCs w:val="21"/>
+          <w:lang w:val="en-US" w:eastAsia="ru-RU"/>
+        </w:rPr>
+        <w:t>age</w:t>
+      </w:r>
+      <w:r>
+        <w:rPr>
+          <w:rFonts w:ascii="Consolas" w:eastAsia="Times New Roman" w:hAnsi="Consolas" w:cs="Times New Roman"/>
+          <w:color w:val="FFFFFF"/>
+          <w:sz w:val="21"/>
+          <w:szCs w:val="21"/>
+          <w:lang w:val="en-US" w:eastAsia="ru-RU"/>
+        </w:rPr>
+        <w:t>)</w:t>
+      </w:r>
+    </w:p>
+    <w:p>
+      <w:pPr>
+        <w:jc w:val="both"/>
+        <w:rPr>
+          <w:lang w:val="en-US"/>
+        </w:rPr>
+      </w:pPr>
+    </w:p>
+    <w:p>
+      <w:pPr>
+        <w:jc w:val="center"/>
+        <w:rPr>
+          <w:lang w:val="en-US"/>
+        </w:rPr>
+      </w:pPr>
+      <w:r>
+        <w:rPr>
+          <w:noProof/>
+          <w:lang w:val="en-US"/>
+        </w:rPr>
+        <w:drawing>
+          <wp:inline distT="0" distB="0" distL="0" distR="0" wp14:anchorId="3EAA0D67" wp14:editId="48DE81C8">
+            <wp:extent cx="2644140" cy="2095500"/>
+            <wp:effectExtent l="0" t="0" r="3810" b="0"/>
+            <wp:docPr id="13" name="Рисунок 13"/>
+            <wp:cNvGraphicFramePr>
+              <a:graphicFrameLocks xmlns:a="http://schemas.openxmlformats.org/drawingml/2006/main" noChangeAspect="1"/>
+            </wp:cNvGraphicFramePr>
+            <a:graphic xmlns:a="http://schemas.openxmlformats.org/drawingml/2006/main">
+              <a:graphicData uri="http://schemas.openxmlformats.org/drawingml/2006/picture">
+                <pic:pic xmlns:pic="http://schemas.openxmlformats.org/drawingml/2006/picture">
+                  <pic:nvPicPr>
+                    <pic:cNvPr id="0" name="Picture 48"/>
+                    <pic:cNvPicPr>
+                      <a:picLocks noChangeAspect="1" noChangeArrowheads="1"/>
+                    </pic:cNvPicPr>
+                  </pic:nvPicPr>
+                  <pic:blipFill>
+                    <a:blip r:embed="rId19">
+                      <a:extLst>
+                        <a:ext uri="{28A0092B-C50C-407E-A947-70E740481C1C}">
+                          <a14:useLocalDpi xmlns:a14="http://schemas.microsoft.com/office/drawing/2010/main" val="0"/>
+                        </a:ext>
+                      </a:extLst>
+                    </a:blip>
+                    <a:srcRect/>
+                    <a:stretch>
+                      <a:fillRect/>
+                    </a:stretch>
+                  </pic:blipFill>
+                  <pic:spPr bwMode="auto">
+                    <a:xfrm>
+                      <a:off x="0" y="0"/>
+                      <a:ext cx="2644140" cy="2095500"/>
+                    </a:xfrm>
+                    <a:prstGeom prst="rect">
+                      <a:avLst/>
+                    </a:prstGeom>
+                    <a:noFill/>
+                    <a:ln>
+                      <a:noFill/>
+                    </a:ln>
+                  </pic:spPr>
+                </pic:pic>
+              </a:graphicData>
+            </a:graphic>
+          </wp:inline>
+        </w:drawing>
+      </w:r>
+    </w:p>
+    <w:p>
+      <w:pPr>
+        <w:jc w:val="center"/>
+        <w:rPr>
+          <w:lang w:val="en-US"/>
+        </w:rPr>
+      </w:pPr>
+    </w:p>
+    <w:p>
+      <w:pPr>
+        <w:jc w:val="both"/>
+        <w:rPr>
+          <w:lang w:val="en-US"/>
+        </w:rPr>
+      </w:pPr>
+      <w:r>
+        <w:rPr>
+          <w:lang w:val="en-US"/>
+        </w:rPr>
+        <w:t>_____________________________________________________________________________________</w:t>
+      </w:r>
     </w:p>
     <w:sectPr>
       <w:pgSz w:w="11906" w:h="16838"/>
@@ -26317,6 +27732,119 @@
     </w:lvl>
   </w:abstractNum>
   <w:abstractNum w:abstractNumId="11" w15:restartNumberingAfterBreak="0">
+    <w:nsid w:val="68A66D58"/>
+    <w:multiLevelType w:val="multilevel"/>
+    <w:tmpl w:val="2A4CFC9A"/>
+    <w:lvl w:ilvl="0">
+      <w:start w:val="1"/>
+      <w:numFmt w:val="decimal"/>
+      <w:lvlText w:val="%1."/>
+      <w:lvlJc w:val="left"/>
+      <w:pPr>
+        <w:tabs>
+          <w:tab w:val="num" w:pos="720"/>
+        </w:tabs>
+        <w:ind w:left="720" w:hanging="360"/>
+      </w:pPr>
+    </w:lvl>
+    <w:lvl w:ilvl="1" w:tentative="1">
+      <w:start w:val="1"/>
+      <w:numFmt w:val="decimal"/>
+      <w:lvlText w:val="%2."/>
+      <w:lvlJc w:val="left"/>
+      <w:pPr>
+        <w:tabs>
+          <w:tab w:val="num" w:pos="1440"/>
+        </w:tabs>
+        <w:ind w:left="1440" w:hanging="360"/>
+      </w:pPr>
+    </w:lvl>
+    <w:lvl w:ilvl="2" w:tentative="1">
+      <w:start w:val="1"/>
+      <w:numFmt w:val="decimal"/>
+      <w:lvlText w:val="%3."/>
+      <w:lvlJc w:val="left"/>
+      <w:pPr>
+        <w:tabs>
+          <w:tab w:val="num" w:pos="2160"/>
+        </w:tabs>
+        <w:ind w:left="2160" w:hanging="360"/>
+      </w:pPr>
+    </w:lvl>
+    <w:lvl w:ilvl="3" w:tentative="1">
+      <w:start w:val="1"/>
+      <w:numFmt w:val="decimal"/>
+      <w:lvlText w:val="%4."/>
+      <w:lvlJc w:val="left"/>
+      <w:pPr>
+        <w:tabs>
+          <w:tab w:val="num" w:pos="2880"/>
+        </w:tabs>
+        <w:ind w:left="2880" w:hanging="360"/>
+      </w:pPr>
+    </w:lvl>
+    <w:lvl w:ilvl="4" w:tentative="1">
+      <w:start w:val="1"/>
+      <w:numFmt w:val="decimal"/>
+      <w:lvlText w:val="%5."/>
+      <w:lvlJc w:val="left"/>
+      <w:pPr>
+        <w:tabs>
+          <w:tab w:val="num" w:pos="3600"/>
+        </w:tabs>
+        <w:ind w:left="3600" w:hanging="360"/>
+      </w:pPr>
+    </w:lvl>
+    <w:lvl w:ilvl="5" w:tentative="1">
+      <w:start w:val="1"/>
+      <w:numFmt w:val="decimal"/>
+      <w:lvlText w:val="%6."/>
+      <w:lvlJc w:val="left"/>
+      <w:pPr>
+        <w:tabs>
+          <w:tab w:val="num" w:pos="4320"/>
+        </w:tabs>
+        <w:ind w:left="4320" w:hanging="360"/>
+      </w:pPr>
+    </w:lvl>
+    <w:lvl w:ilvl="6" w:tentative="1">
+      <w:start w:val="1"/>
+      <w:numFmt w:val="decimal"/>
+      <w:lvlText w:val="%7."/>
+      <w:lvlJc w:val="left"/>
+      <w:pPr>
+        <w:tabs>
+          <w:tab w:val="num" w:pos="5040"/>
+        </w:tabs>
+        <w:ind w:left="5040" w:hanging="360"/>
+      </w:pPr>
+    </w:lvl>
+    <w:lvl w:ilvl="7" w:tentative="1">
+      <w:start w:val="1"/>
+      <w:numFmt w:val="decimal"/>
+      <w:lvlText w:val="%8."/>
+      <w:lvlJc w:val="left"/>
+      <w:pPr>
+        <w:tabs>
+          <w:tab w:val="num" w:pos="5760"/>
+        </w:tabs>
+        <w:ind w:left="5760" w:hanging="360"/>
+      </w:pPr>
+    </w:lvl>
+    <w:lvl w:ilvl="8" w:tentative="1">
+      <w:start w:val="1"/>
+      <w:numFmt w:val="decimal"/>
+      <w:lvlText w:val="%9."/>
+      <w:lvlJc w:val="left"/>
+      <w:pPr>
+        <w:tabs>
+          <w:tab w:val="num" w:pos="6480"/>
+        </w:tabs>
+        <w:ind w:left="6480" w:hanging="360"/>
+      </w:pPr>
+    </w:lvl>
+  </w:abstractNum>
+  <w:abstractNum w:abstractNumId="12" w15:restartNumberingAfterBreak="0">
     <w:nsid w:val="69B2138F"/>
     <w:multiLevelType w:val="multilevel"/>
     <w:tmpl w:val="F0BC1D8E"/>
@@ -26429,7 +27957,7 @@
       </w:pPr>
     </w:lvl>
   </w:abstractNum>
-  <w:abstractNum w:abstractNumId="12" w15:restartNumberingAfterBreak="0">
+  <w:abstractNum w:abstractNumId="13" w15:restartNumberingAfterBreak="0">
     <w:nsid w:val="706179CC"/>
     <w:multiLevelType w:val="multilevel"/>
     <w:tmpl w:val="BBF2A9EA"/>
@@ -26542,7 +28070,7 @@
       </w:pPr>
     </w:lvl>
   </w:abstractNum>
-  <w:abstractNum w:abstractNumId="13" w15:restartNumberingAfterBreak="0">
+  <w:abstractNum w:abstractNumId="14" w15:restartNumberingAfterBreak="0">
     <w:nsid w:val="77386E51"/>
     <w:multiLevelType w:val="multilevel"/>
     <w:tmpl w:val="CB02B32C"/>
@@ -26655,7 +28183,7 @@
       </w:pPr>
     </w:lvl>
   </w:abstractNum>
-  <w:abstractNum w:abstractNumId="14" w15:restartNumberingAfterBreak="0">
+  <w:abstractNum w:abstractNumId="15" w15:restartNumberingAfterBreak="0">
     <w:nsid w:val="7AE62BD1"/>
     <w:multiLevelType w:val="multilevel"/>
     <w:tmpl w:val="707A8C8E"/>
@@ -26769,10 +28297,10 @@
     </w:lvl>
   </w:abstractNum>
   <w:num w:numId="1" w16cid:durableId="480080104">
-    <w:abstractNumId w:val="13"/>
+    <w:abstractNumId w:val="14"/>
   </w:num>
   <w:num w:numId="2" w16cid:durableId="936329818">
-    <w:abstractNumId w:val="14"/>
+    <w:abstractNumId w:val="15"/>
   </w:num>
   <w:num w:numId="3" w16cid:durableId="1178889286">
     <w:abstractNumId w:val="1"/>
@@ -26799,10 +28327,10 @@
     <w:abstractNumId w:val="5"/>
   </w:num>
   <w:num w:numId="11" w16cid:durableId="461577031">
-    <w:abstractNumId w:val="12"/>
+    <w:abstractNumId w:val="13"/>
   </w:num>
   <w:num w:numId="12" w16cid:durableId="1011226835">
-    <w:abstractNumId w:val="11"/>
+    <w:abstractNumId w:val="12"/>
   </w:num>
   <w:num w:numId="13" w16cid:durableId="212235916">
     <w:abstractNumId w:val="10"/>
@@ -26812,6 +28340,9 @@
   </w:num>
   <w:num w:numId="15" w16cid:durableId="655455852">
     <w:abstractNumId w:val="9"/>
+  </w:num>
+  <w:num w:numId="16" w16cid:durableId="706639827">
+    <w:abstractNumId w:val="11"/>
   </w:num>
 </w:numbering>
 </file>

</xml_diff>